<commit_message>
Relatório 1ª Fase FINAL, PPT FINAL
</commit_message>
<xml_diff>
--- a/documentos/ENTIDADES_MOD_LOGICO.docx
+++ b/documentos/ENTIDADES_MOD_LOGICO.docx
@@ -386,7 +386,6 @@
                 <w:szCs w:val="20"/>
               </w:rPr>
             </w:pPr>
-            <w:proofErr w:type="spellStart"/>
             <w:r>
               <w:rPr>
                 <w:sz w:val="20"/>
@@ -394,7 +393,6 @@
               </w:rPr>
               <w:t>PessoaType</w:t>
             </w:r>
-            <w:proofErr w:type="spellEnd"/>
           </w:p>
         </w:tc>
         <w:tc>
@@ -409,21 +407,12 @@
                 <w:szCs w:val="20"/>
               </w:rPr>
             </w:pPr>
-            <w:proofErr w:type="gramStart"/>
-            <w:r>
-              <w:rPr>
-                <w:sz w:val="20"/>
-                <w:szCs w:val="20"/>
-              </w:rPr>
-              <w:t>VARCHAR(</w:t>
-            </w:r>
-            <w:proofErr w:type="gramEnd"/>
-            <w:r>
-              <w:rPr>
-                <w:sz w:val="20"/>
-                <w:szCs w:val="20"/>
-              </w:rPr>
-              <w:t>45)</w:t>
+            <w:r>
+              <w:rPr>
+                <w:sz w:val="20"/>
+                <w:szCs w:val="20"/>
+              </w:rPr>
+              <w:t>VARCHAR(45)</w:t>
             </w:r>
           </w:p>
         </w:tc>
@@ -572,21 +561,12 @@
                 <w:szCs w:val="20"/>
               </w:rPr>
             </w:pPr>
-            <w:proofErr w:type="gramStart"/>
-            <w:r>
-              <w:rPr>
-                <w:sz w:val="20"/>
-                <w:szCs w:val="20"/>
-              </w:rPr>
-              <w:t>VARCHAR(</w:t>
-            </w:r>
-            <w:proofErr w:type="gramEnd"/>
-            <w:r>
-              <w:rPr>
-                <w:sz w:val="20"/>
-                <w:szCs w:val="20"/>
-              </w:rPr>
-              <w:t>45)</w:t>
+            <w:r>
+              <w:rPr>
+                <w:sz w:val="20"/>
+                <w:szCs w:val="20"/>
+              </w:rPr>
+              <w:t>VARCHAR(45)</w:t>
             </w:r>
           </w:p>
         </w:tc>
@@ -735,21 +715,12 @@
                 <w:szCs w:val="20"/>
               </w:rPr>
             </w:pPr>
-            <w:proofErr w:type="gramStart"/>
-            <w:r>
-              <w:rPr>
-                <w:sz w:val="20"/>
-                <w:szCs w:val="20"/>
-              </w:rPr>
-              <w:t>VARCHAR(</w:t>
-            </w:r>
-            <w:proofErr w:type="gramEnd"/>
-            <w:r>
-              <w:rPr>
-                <w:sz w:val="20"/>
-                <w:szCs w:val="20"/>
-              </w:rPr>
-              <w:t>45)</w:t>
+            <w:r>
+              <w:rPr>
+                <w:sz w:val="20"/>
+                <w:szCs w:val="20"/>
+              </w:rPr>
+              <w:t>VARCHAR(45)</w:t>
             </w:r>
           </w:p>
         </w:tc>
@@ -870,7 +841,6 @@
                 <w:szCs w:val="20"/>
               </w:rPr>
             </w:pPr>
-            <w:proofErr w:type="gramStart"/>
             <w:r>
               <w:rPr>
                 <w:sz w:val="20"/>
@@ -878,7 +848,6 @@
               </w:rPr>
               <w:t>DECIMAL(</w:t>
             </w:r>
-            <w:proofErr w:type="gramEnd"/>
             <w:r>
               <w:rPr>
                 <w:sz w:val="20"/>
@@ -1110,7 +1079,6 @@
                 <w:szCs w:val="20"/>
               </w:rPr>
             </w:pPr>
-            <w:proofErr w:type="spellStart"/>
             <w:r>
               <w:rPr>
                 <w:sz w:val="20"/>
@@ -1118,7 +1086,6 @@
               </w:rPr>
               <w:t>Nickname</w:t>
             </w:r>
-            <w:proofErr w:type="spellEnd"/>
           </w:p>
         </w:tc>
         <w:tc>
@@ -1133,21 +1100,12 @@
                 <w:szCs w:val="20"/>
               </w:rPr>
             </w:pPr>
-            <w:proofErr w:type="gramStart"/>
-            <w:r>
-              <w:rPr>
-                <w:sz w:val="20"/>
-                <w:szCs w:val="20"/>
-              </w:rPr>
-              <w:t>VARCHAR(</w:t>
-            </w:r>
-            <w:proofErr w:type="gramEnd"/>
-            <w:r>
-              <w:rPr>
-                <w:sz w:val="20"/>
-                <w:szCs w:val="20"/>
-              </w:rPr>
-              <w:t>45)</w:t>
+            <w:r>
+              <w:rPr>
+                <w:sz w:val="20"/>
+                <w:szCs w:val="20"/>
+              </w:rPr>
+              <w:t>VARCHAR(45)</w:t>
             </w:r>
           </w:p>
         </w:tc>
@@ -1806,14 +1764,7 @@
                 <w:sz w:val="20"/>
                 <w:szCs w:val="20"/>
               </w:rPr>
-              <w:t xml:space="preserve">Data e Hora de Início do </w:t>
-            </w:r>
-            <w:r>
-              <w:rPr>
-                <w:sz w:val="20"/>
-                <w:szCs w:val="20"/>
-              </w:rPr>
-              <w:t>leilão</w:t>
+              <w:t>Data e Hora de Início do leilão</w:t>
             </w:r>
           </w:p>
         </w:tc>
@@ -1892,14 +1843,7 @@
                 <w:sz w:val="20"/>
                 <w:szCs w:val="20"/>
               </w:rPr>
-              <w:t xml:space="preserve">Data e Hora de </w:t>
-            </w:r>
-            <w:r>
-              <w:rPr>
-                <w:sz w:val="20"/>
-                <w:szCs w:val="20"/>
-              </w:rPr>
-              <w:t>Fim</w:t>
+              <w:t>Data e Hora de Fim</w:t>
             </w:r>
           </w:p>
         </w:tc>
@@ -1962,21 +1906,7 @@
                 <w:sz w:val="20"/>
                 <w:szCs w:val="20"/>
               </w:rPr>
-              <w:t xml:space="preserve">Data e Hora de </w:t>
-            </w:r>
-            <w:r>
-              <w:rPr>
-                <w:sz w:val="20"/>
-                <w:szCs w:val="20"/>
-              </w:rPr>
-              <w:t>Fim</w:t>
-            </w:r>
-            <w:r>
-              <w:rPr>
-                <w:sz w:val="20"/>
-                <w:szCs w:val="20"/>
-              </w:rPr>
-              <w:t xml:space="preserve"> do leilão</w:t>
+              <w:t>Data e Hora de Fim do leilão</w:t>
             </w:r>
           </w:p>
         </w:tc>
@@ -2071,21 +2001,12 @@
                 <w:szCs w:val="20"/>
               </w:rPr>
             </w:pPr>
-            <w:proofErr w:type="gramStart"/>
-            <w:r>
-              <w:rPr>
-                <w:sz w:val="20"/>
-                <w:szCs w:val="20"/>
-              </w:rPr>
-              <w:t>DECIMAL(</w:t>
-            </w:r>
-            <w:proofErr w:type="gramEnd"/>
-            <w:r>
-              <w:rPr>
-                <w:sz w:val="20"/>
-                <w:szCs w:val="20"/>
-              </w:rPr>
-              <w:t>9,2)</w:t>
+            <w:r>
+              <w:rPr>
+                <w:sz w:val="20"/>
+                <w:szCs w:val="20"/>
+              </w:rPr>
+              <w:t>DECIMAL(9,2)</w:t>
             </w:r>
           </w:p>
         </w:tc>
@@ -2206,21 +2127,12 @@
                 <w:szCs w:val="20"/>
               </w:rPr>
             </w:pPr>
-            <w:proofErr w:type="gramStart"/>
-            <w:r>
-              <w:rPr>
-                <w:sz w:val="20"/>
-                <w:szCs w:val="20"/>
-              </w:rPr>
-              <w:t>DECIMAL(</w:t>
-            </w:r>
-            <w:proofErr w:type="gramEnd"/>
-            <w:r>
-              <w:rPr>
-                <w:sz w:val="20"/>
-                <w:szCs w:val="20"/>
-              </w:rPr>
-              <w:t>9,2)</w:t>
+            <w:r>
+              <w:rPr>
+                <w:sz w:val="20"/>
+                <w:szCs w:val="20"/>
+              </w:rPr>
+              <w:t>DECIMAL(9,2)</w:t>
             </w:r>
           </w:p>
         </w:tc>
@@ -2660,21 +2572,12 @@
                 <w:szCs w:val="20"/>
               </w:rPr>
             </w:pPr>
-            <w:proofErr w:type="gramStart"/>
-            <w:r>
-              <w:rPr>
-                <w:sz w:val="20"/>
-                <w:szCs w:val="20"/>
-              </w:rPr>
-              <w:t>DECIMAL(</w:t>
-            </w:r>
-            <w:proofErr w:type="gramEnd"/>
-            <w:r>
-              <w:rPr>
-                <w:sz w:val="20"/>
-                <w:szCs w:val="20"/>
-              </w:rPr>
-              <w:t>9,2)</w:t>
+            <w:r>
+              <w:rPr>
+                <w:sz w:val="20"/>
+                <w:szCs w:val="20"/>
+              </w:rPr>
+              <w:t>DECIMAL(9,2)</w:t>
             </w:r>
           </w:p>
         </w:tc>
@@ -2767,7 +2670,6 @@
                 <w:szCs w:val="20"/>
               </w:rPr>
             </w:pPr>
-            <w:proofErr w:type="spellStart"/>
             <w:r>
               <w:rPr>
                 <w:sz w:val="20"/>
@@ -2775,7 +2677,6 @@
               </w:rPr>
               <w:t>Utilizador_ID</w:t>
             </w:r>
-            <w:proofErr w:type="spellEnd"/>
           </w:p>
         </w:tc>
         <w:tc>
@@ -2888,7 +2789,6 @@
                 <w:szCs w:val="20"/>
               </w:rPr>
             </w:pPr>
-            <w:proofErr w:type="spellStart"/>
             <w:r>
               <w:rPr>
                 <w:sz w:val="20"/>
@@ -2896,7 +2796,6 @@
               </w:rPr>
               <w:t>Leilão_ID</w:t>
             </w:r>
-            <w:proofErr w:type="spellEnd"/>
           </w:p>
         </w:tc>
         <w:tc>
@@ -2958,14 +2857,7 @@
                 <w:sz w:val="20"/>
                 <w:szCs w:val="20"/>
               </w:rPr>
-              <w:t xml:space="preserve">ID do </w:t>
-            </w:r>
-            <w:r>
-              <w:rPr>
-                <w:sz w:val="20"/>
-                <w:szCs w:val="20"/>
-              </w:rPr>
-              <w:t>leilão</w:t>
+              <w:t>ID do leilão</w:t>
             </w:r>
             <w:r>
               <w:rPr>
@@ -3366,21 +3258,12 @@
                 <w:szCs w:val="20"/>
               </w:rPr>
             </w:pPr>
-            <w:proofErr w:type="gramStart"/>
-            <w:r>
-              <w:rPr>
-                <w:sz w:val="20"/>
-                <w:szCs w:val="20"/>
-              </w:rPr>
-              <w:t>VARCHAR(</w:t>
-            </w:r>
-            <w:proofErr w:type="gramEnd"/>
-            <w:r>
-              <w:rPr>
-                <w:sz w:val="20"/>
-                <w:szCs w:val="20"/>
-              </w:rPr>
-              <w:t>45)</w:t>
+            <w:r>
+              <w:rPr>
+                <w:sz w:val="20"/>
+                <w:szCs w:val="20"/>
+              </w:rPr>
+              <w:t>VARCHAR(45)</w:t>
             </w:r>
           </w:p>
         </w:tc>
@@ -3445,31 +3328,13 @@
               </w:rPr>
               <w:t xml:space="preserve">AWP </w:t>
             </w:r>
-            <w:proofErr w:type="spellStart"/>
-            <w:r>
-              <w:rPr>
-                <w:sz w:val="20"/>
-                <w:szCs w:val="20"/>
-              </w:rPr>
-              <w:t>Dragon</w:t>
-            </w:r>
-            <w:proofErr w:type="spellEnd"/>
-            <w:r>
-              <w:rPr>
-                <w:sz w:val="20"/>
-                <w:szCs w:val="20"/>
-              </w:rPr>
-              <w:t xml:space="preserve"> </w:t>
-            </w:r>
-            <w:proofErr w:type="spellStart"/>
-            <w:r>
-              <w:rPr>
-                <w:sz w:val="20"/>
-                <w:szCs w:val="20"/>
-              </w:rPr>
-              <w:t>Lore</w:t>
-            </w:r>
-            <w:proofErr w:type="spellEnd"/>
+            <w:r>
+              <w:rPr>
+                <w:sz w:val="20"/>
+                <w:szCs w:val="20"/>
+              </w:rPr>
+              <w:t>Dragon Lore</w:t>
+            </w:r>
           </w:p>
         </w:tc>
       </w:tr>
@@ -3519,21 +3384,12 @@
                 <w:szCs w:val="20"/>
               </w:rPr>
             </w:pPr>
-            <w:proofErr w:type="gramStart"/>
-            <w:r>
-              <w:rPr>
-                <w:sz w:val="20"/>
-                <w:szCs w:val="20"/>
-              </w:rPr>
-              <w:t>DECIMAL(</w:t>
-            </w:r>
-            <w:proofErr w:type="gramEnd"/>
-            <w:r>
-              <w:rPr>
-                <w:sz w:val="20"/>
-                <w:szCs w:val="20"/>
-              </w:rPr>
-              <w:t>3,2)</w:t>
+            <w:r>
+              <w:rPr>
+                <w:sz w:val="20"/>
+                <w:szCs w:val="20"/>
+              </w:rPr>
+              <w:t>DECIMAL(3,2)</w:t>
             </w:r>
           </w:p>
         </w:tc>
@@ -3554,7 +3410,7 @@
                 <w:sz w:val="20"/>
                 <w:szCs w:val="20"/>
               </w:rPr>
-              <w:t>47</w:t>
+              <w:t>5</w:t>
             </w:r>
           </w:p>
         </w:tc>
@@ -3620,6 +3476,7 @@
           </w:tcPr>
           <w:p>
             <w:pPr>
+              <w:jc w:val="center"/>
               <w:rPr>
                 <w:sz w:val="20"/>
                 <w:szCs w:val="20"/>
@@ -3640,26 +3497,18 @@
           </w:tcPr>
           <w:p>
             <w:pPr>
-              <w:rPr>
-                <w:sz w:val="20"/>
-                <w:szCs w:val="20"/>
-              </w:rPr>
-            </w:pPr>
-            <w:proofErr w:type="gramStart"/>
-            <w:r>
-              <w:rPr>
-                <w:sz w:val="20"/>
-                <w:szCs w:val="20"/>
-              </w:rPr>
-              <w:t>VARCHAR(</w:t>
-            </w:r>
-            <w:proofErr w:type="gramEnd"/>
-            <w:r>
-              <w:rPr>
-                <w:sz w:val="20"/>
-                <w:szCs w:val="20"/>
-              </w:rPr>
-              <w:t>45)</w:t>
+              <w:jc w:val="center"/>
+              <w:rPr>
+                <w:sz w:val="20"/>
+                <w:szCs w:val="20"/>
+              </w:rPr>
+            </w:pPr>
+            <w:r>
+              <w:rPr>
+                <w:sz w:val="20"/>
+                <w:szCs w:val="20"/>
+              </w:rPr>
+              <w:t>VARCHAR(45)</w:t>
             </w:r>
           </w:p>
         </w:tc>
@@ -3669,6 +3518,7 @@
           </w:tcPr>
           <w:p>
             <w:pPr>
+              <w:jc w:val="center"/>
               <w:rPr>
                 <w:sz w:val="20"/>
                 <w:szCs w:val="20"/>
@@ -3710,6 +3560,7 @@
           </w:tcPr>
           <w:p>
             <w:pPr>
+              <w:jc w:val="center"/>
               <w:rPr>
                 <w:sz w:val="20"/>
                 <w:szCs w:val="20"/>
@@ -3778,7 +3629,6 @@
                 <w:szCs w:val="20"/>
               </w:rPr>
             </w:pPr>
-            <w:proofErr w:type="gramStart"/>
             <w:r>
               <w:rPr>
                 <w:sz w:val="20"/>
@@ -3786,7 +3636,6 @@
               </w:rPr>
               <w:t>VARCHAR(</w:t>
             </w:r>
-            <w:proofErr w:type="gramEnd"/>
             <w:r>
               <w:rPr>
                 <w:sz w:val="20"/>
@@ -3809,6 +3658,7 @@
           </w:tcPr>
           <w:p>
             <w:pPr>
+              <w:jc w:val="center"/>
               <w:rPr>
                 <w:sz w:val="20"/>
                 <w:szCs w:val="20"/>
@@ -3919,21 +3769,12 @@
                 <w:szCs w:val="20"/>
               </w:rPr>
             </w:pPr>
-            <w:proofErr w:type="gramStart"/>
-            <w:r>
-              <w:rPr>
-                <w:sz w:val="20"/>
-                <w:szCs w:val="20"/>
-              </w:rPr>
-              <w:t>VARCHAR(</w:t>
-            </w:r>
-            <w:proofErr w:type="gramEnd"/>
-            <w:r>
-              <w:rPr>
-                <w:sz w:val="20"/>
-                <w:szCs w:val="20"/>
-              </w:rPr>
-              <w:t>500)</w:t>
+            <w:r>
+              <w:rPr>
+                <w:sz w:val="20"/>
+                <w:szCs w:val="20"/>
+              </w:rPr>
+              <w:t>VARCHAR(500)</w:t>
             </w:r>
           </w:p>
         </w:tc>
@@ -3982,17 +3823,8 @@
                 <w:sz w:val="20"/>
                 <w:szCs w:val="20"/>
               </w:rPr>
-              <w:t>/</w:t>
-            </w:r>
-            <w:proofErr w:type="spellStart"/>
-            <w:r>
-              <w:rPr>
-                <w:sz w:val="20"/>
-                <w:szCs w:val="20"/>
-              </w:rPr>
-              <w:t>Path</w:t>
-            </w:r>
-            <w:proofErr w:type="spellEnd"/>
+              <w:t>/Path</w:t>
+            </w:r>
             <w:r>
               <w:rPr>
                 <w:sz w:val="20"/>
@@ -4012,12 +3844,14 @@
               <w:rPr>
                 <w:sz w:val="20"/>
                 <w:szCs w:val="20"/>
-              </w:rPr>
-            </w:pPr>
-            <w:r>
-              <w:rPr>
-                <w:sz w:val="20"/>
-                <w:szCs w:val="20"/>
+                <w:lang w:val="en-US"/>
+              </w:rPr>
+            </w:pPr>
+            <w:r>
+              <w:rPr>
+                <w:sz w:val="20"/>
+                <w:szCs w:val="20"/>
+                <w:lang w:val="en-US"/>
               </w:rPr>
               <w:t>C:\Users\anton</w:t>
             </w:r>
@@ -4028,12 +3862,14 @@
               <w:rPr>
                 <w:sz w:val="20"/>
                 <w:szCs w:val="20"/>
-              </w:rPr>
-            </w:pPr>
-            <w:r>
-              <w:rPr>
-                <w:sz w:val="20"/>
-                <w:szCs w:val="20"/>
+                <w:lang w:val="en-US"/>
+              </w:rPr>
+            </w:pPr>
+            <w:r>
+              <w:rPr>
+                <w:sz w:val="20"/>
+                <w:szCs w:val="20"/>
+                <w:lang w:val="en-US"/>
               </w:rPr>
               <w:t>\Desktop</w:t>
             </w:r>
@@ -4044,12 +3880,14 @@
               <w:rPr>
                 <w:sz w:val="20"/>
                 <w:szCs w:val="20"/>
-              </w:rPr>
-            </w:pPr>
-            <w:r>
-              <w:rPr>
-                <w:sz w:val="20"/>
-                <w:szCs w:val="20"/>
+                <w:lang w:val="en-US"/>
+              </w:rPr>
+            </w:pPr>
+            <w:r>
+              <w:rPr>
+                <w:sz w:val="20"/>
+                <w:szCs w:val="20"/>
+                <w:lang w:val="en-US"/>
               </w:rPr>
               <w:t>\FOTOS\dragon.png</w:t>
             </w:r>
@@ -4066,6 +3904,9 @@
           <w:p>
             <w:pPr>
               <w:jc w:val="center"/>
+              <w:rPr>
+                <w:lang w:val="en-US"/>
+              </w:rPr>
             </w:pPr>
           </w:p>
         </w:tc>
@@ -4102,28 +3943,12 @@
                 <w:szCs w:val="20"/>
               </w:rPr>
             </w:pPr>
-            <w:proofErr w:type="gramStart"/>
-            <w:r>
-              <w:rPr>
-                <w:sz w:val="20"/>
-                <w:szCs w:val="20"/>
-              </w:rPr>
-              <w:t>VARCHAR(</w:t>
-            </w:r>
-            <w:proofErr w:type="gramEnd"/>
-            <w:r>
-              <w:rPr>
-                <w:sz w:val="20"/>
-                <w:szCs w:val="20"/>
-              </w:rPr>
-              <w:t>45</w:t>
-            </w:r>
-            <w:r>
-              <w:rPr>
-                <w:sz w:val="20"/>
-                <w:szCs w:val="20"/>
-              </w:rPr>
-              <w:t>)</w:t>
+            <w:r>
+              <w:rPr>
+                <w:sz w:val="20"/>
+                <w:szCs w:val="20"/>
+              </w:rPr>
+              <w:t>VARCHAR(45)</w:t>
             </w:r>
           </w:p>
         </w:tc>
@@ -4216,7 +4041,6 @@
                 <w:szCs w:val="20"/>
               </w:rPr>
             </w:pPr>
-            <w:proofErr w:type="spellStart"/>
             <w:r>
               <w:rPr>
                 <w:sz w:val="20"/>
@@ -4224,7 +4048,6 @@
               </w:rPr>
               <w:t>Leilão_ID</w:t>
             </w:r>
-            <w:proofErr w:type="spellEnd"/>
           </w:p>
         </w:tc>
         <w:tc>
@@ -4344,7 +4167,6 @@
                 <w:szCs w:val="20"/>
               </w:rPr>
             </w:pPr>
-            <w:proofErr w:type="spellStart"/>
             <w:r>
               <w:rPr>
                 <w:sz w:val="20"/>
@@ -4352,7 +4174,6 @@
               </w:rPr>
               <w:t>Transação_ID</w:t>
             </w:r>
-            <w:proofErr w:type="spellEnd"/>
           </w:p>
         </w:tc>
         <w:tc>
@@ -4414,28 +4235,7 @@
                 <w:sz w:val="20"/>
                 <w:szCs w:val="20"/>
               </w:rPr>
-              <w:t>ID d</w:t>
-            </w:r>
-            <w:r>
-              <w:rPr>
-                <w:sz w:val="20"/>
-                <w:szCs w:val="20"/>
-              </w:rPr>
-              <w:t xml:space="preserve">a transação </w:t>
-            </w:r>
-            <w:r>
-              <w:rPr>
-                <w:sz w:val="20"/>
-                <w:szCs w:val="20"/>
-              </w:rPr>
-              <w:t xml:space="preserve">em que o artigo está </w:t>
-            </w:r>
-            <w:r>
-              <w:rPr>
-                <w:sz w:val="20"/>
-                <w:szCs w:val="20"/>
-              </w:rPr>
-              <w:t>envolvido</w:t>
+              <w:t>ID da transação em que o artigo está envolvido</w:t>
             </w:r>
           </w:p>
         </w:tc>
@@ -5209,21 +5009,12 @@
                 <w:szCs w:val="20"/>
               </w:rPr>
             </w:pPr>
-            <w:proofErr w:type="gramStart"/>
-            <w:r>
-              <w:rPr>
-                <w:sz w:val="20"/>
-                <w:szCs w:val="20"/>
-              </w:rPr>
-              <w:t>DECIMAL(</w:t>
-            </w:r>
-            <w:proofErr w:type="gramEnd"/>
-            <w:r>
-              <w:rPr>
-                <w:sz w:val="20"/>
-                <w:szCs w:val="20"/>
-              </w:rPr>
-              <w:t>9,2)</w:t>
+            <w:r>
+              <w:rPr>
+                <w:sz w:val="20"/>
+                <w:szCs w:val="20"/>
+              </w:rPr>
+              <w:t>DECIMAL(9,2)</w:t>
             </w:r>
           </w:p>
         </w:tc>
@@ -5875,79 +5666,23 @@
                 <w:sz w:val="20"/>
                 <w:szCs w:val="20"/>
               </w:rPr>
-              <w:t>1</w:t>
-            </w:r>
-            <w:r>
-              <w:rPr>
-                <w:sz w:val="20"/>
-                <w:szCs w:val="20"/>
-              </w:rPr>
-              <w:t>1</w:t>
-            </w:r>
-            <w:r>
-              <w:rPr>
-                <w:sz w:val="20"/>
-                <w:szCs w:val="20"/>
-              </w:rPr>
-              <w:t>/</w:t>
-            </w:r>
-            <w:r>
-              <w:rPr>
-                <w:sz w:val="20"/>
-                <w:szCs w:val="20"/>
-              </w:rPr>
-              <w:t>03</w:t>
-            </w:r>
-            <w:r>
-              <w:rPr>
-                <w:sz w:val="20"/>
-                <w:szCs w:val="20"/>
-              </w:rPr>
-              <w:t>/2023</w:t>
-            </w:r>
-          </w:p>
-          <w:p>
-            <w:pPr>
-              <w:jc w:val="center"/>
-              <w:rPr>
-                <w:sz w:val="20"/>
-                <w:szCs w:val="20"/>
-              </w:rPr>
-            </w:pPr>
-            <w:r>
-              <w:rPr>
-                <w:sz w:val="20"/>
-                <w:szCs w:val="20"/>
-              </w:rPr>
-              <w:t>0</w:t>
-            </w:r>
-            <w:r>
-              <w:rPr>
-                <w:sz w:val="20"/>
-                <w:szCs w:val="20"/>
-              </w:rPr>
-              <w:t>1:</w:t>
-            </w:r>
-            <w:r>
-              <w:rPr>
-                <w:sz w:val="20"/>
-                <w:szCs w:val="20"/>
-              </w:rPr>
-              <w:t>29</w:t>
-            </w:r>
-            <w:r>
-              <w:rPr>
-                <w:sz w:val="20"/>
-                <w:szCs w:val="20"/>
-              </w:rPr>
-              <w:t>:</w:t>
-            </w:r>
-            <w:r>
-              <w:rPr>
-                <w:sz w:val="20"/>
-                <w:szCs w:val="20"/>
-              </w:rPr>
-              <w:t>00</w:t>
+              <w:t>11/03/2023</w:t>
+            </w:r>
+          </w:p>
+          <w:p>
+            <w:pPr>
+              <w:jc w:val="center"/>
+              <w:rPr>
+                <w:sz w:val="20"/>
+                <w:szCs w:val="20"/>
+              </w:rPr>
+            </w:pPr>
+            <w:r>
+              <w:rPr>
+                <w:sz w:val="20"/>
+                <w:szCs w:val="20"/>
+              </w:rPr>
+              <w:t>01:29:00</w:t>
             </w:r>
           </w:p>
           <w:p>
@@ -6198,7 +5933,6 @@
                 <w:szCs w:val="20"/>
               </w:rPr>
             </w:pPr>
-            <w:proofErr w:type="spellStart"/>
             <w:r>
               <w:rPr>
                 <w:sz w:val="20"/>
@@ -6206,7 +5940,6 @@
               </w:rPr>
               <w:t>Utilizador_ID</w:t>
             </w:r>
-            <w:proofErr w:type="spellEnd"/>
           </w:p>
         </w:tc>
         <w:tc>
@@ -6326,7 +6059,6 @@
                 <w:szCs w:val="20"/>
               </w:rPr>
             </w:pPr>
-            <w:proofErr w:type="spellStart"/>
             <w:r>
               <w:rPr>
                 <w:sz w:val="20"/>
@@ -6334,7 +6066,6 @@
               </w:rPr>
               <w:t>Leilão_ID</w:t>
             </w:r>
-            <w:proofErr w:type="spellEnd"/>
           </w:p>
         </w:tc>
         <w:tc>
@@ -6396,21 +6127,7 @@
                 <w:sz w:val="20"/>
                 <w:szCs w:val="20"/>
               </w:rPr>
-              <w:t xml:space="preserve">ID do </w:t>
-            </w:r>
-            <w:r>
-              <w:rPr>
-                <w:sz w:val="20"/>
-                <w:szCs w:val="20"/>
-              </w:rPr>
-              <w:t>leilão</w:t>
-            </w:r>
-            <w:r>
-              <w:rPr>
-                <w:sz w:val="20"/>
-                <w:szCs w:val="20"/>
-              </w:rPr>
-              <w:t xml:space="preserve"> </w:t>
+              <w:t xml:space="preserve">ID do leilão </w:t>
             </w:r>
             <w:r>
               <w:rPr>
@@ -6680,7 +6397,6 @@
                 <w:szCs w:val="20"/>
               </w:rPr>
             </w:pPr>
-            <w:proofErr w:type="spellStart"/>
             <w:r>
               <w:rPr>
                 <w:sz w:val="20"/>
@@ -6688,7 +6404,6 @@
               </w:rPr>
               <w:t>Utilizador_ID</w:t>
             </w:r>
-            <w:proofErr w:type="spellEnd"/>
           </w:p>
         </w:tc>
         <w:tc>
@@ -6822,7 +6537,6 @@
                 <w:szCs w:val="20"/>
               </w:rPr>
             </w:pPr>
-            <w:proofErr w:type="spellStart"/>
             <w:r>
               <w:rPr>
                 <w:sz w:val="20"/>
@@ -6837,7 +6551,6 @@
               </w:rPr>
               <w:t>_ID</w:t>
             </w:r>
-            <w:proofErr w:type="spellEnd"/>
           </w:p>
         </w:tc>
         <w:tc>
@@ -6948,21 +6661,7 @@
                 <w:sz w:val="20"/>
                 <w:szCs w:val="20"/>
               </w:rPr>
-              <w:t xml:space="preserve"> de </w:t>
-            </w:r>
-            <w:r>
-              <w:rPr>
-                <w:sz w:val="20"/>
-                <w:szCs w:val="20"/>
-              </w:rPr>
-              <w:t>transaçõe</w:t>
-            </w:r>
-            <w:r>
-              <w:rPr>
-                <w:sz w:val="20"/>
-                <w:szCs w:val="20"/>
-              </w:rPr>
-              <w:t>s</w:t>
+              <w:t xml:space="preserve"> de transações</w:t>
             </w:r>
           </w:p>
         </w:tc>

</xml_diff>

<commit_message>
Welelelele de corrigir de acordo com o relatório, bye bye Transações
</commit_message>
<xml_diff>
--- a/documentos/ENTIDADES_MOD_LOGICO.docx
+++ b/documentos/ENTIDADES_MOD_LOGICO.docx
@@ -10,9 +10,9 @@
       </w:tblPr>
       <w:tblGrid>
         <w:gridCol w:w="1213"/>
-        <w:gridCol w:w="1225"/>
-        <w:gridCol w:w="1363"/>
-        <w:gridCol w:w="1219"/>
+        <w:gridCol w:w="1223"/>
+        <w:gridCol w:w="1364"/>
+        <w:gridCol w:w="1220"/>
         <w:gridCol w:w="1426"/>
         <w:gridCol w:w="2048"/>
       </w:tblGrid>
@@ -391,7 +391,7 @@
                 <w:sz w:val="20"/>
                 <w:szCs w:val="20"/>
               </w:rPr>
-              <w:t>PessoaType</w:t>
+              <w:t>tipo</w:t>
             </w:r>
           </w:p>
         </w:tc>
@@ -412,7 +412,21 @@
                 <w:sz w:val="20"/>
                 <w:szCs w:val="20"/>
               </w:rPr>
-              <w:t>VARCHAR(45)</w:t>
+              <w:t>VARCHAR(</w:t>
+            </w:r>
+            <w:r>
+              <w:rPr>
+                <w:sz w:val="20"/>
+                <w:szCs w:val="20"/>
+              </w:rPr>
+              <w:t>50</w:t>
+            </w:r>
+            <w:r>
+              <w:rPr>
+                <w:sz w:val="20"/>
+                <w:szCs w:val="20"/>
+              </w:rPr>
+              <w:t>)</w:t>
             </w:r>
           </w:p>
         </w:tc>
@@ -433,14 +447,7 @@
                 <w:sz w:val="20"/>
                 <w:szCs w:val="20"/>
               </w:rPr>
-              <w:t>4</w:t>
-            </w:r>
-            <w:r>
-              <w:rPr>
-                <w:sz w:val="20"/>
-                <w:szCs w:val="20"/>
-              </w:rPr>
-              <w:t>7</w:t>
+              <w:t>52</w:t>
             </w:r>
           </w:p>
         </w:tc>
@@ -566,7 +573,21 @@
                 <w:sz w:val="20"/>
                 <w:szCs w:val="20"/>
               </w:rPr>
-              <w:t>VARCHAR(45)</w:t>
+              <w:t>VARCHAR(</w:t>
+            </w:r>
+            <w:r>
+              <w:rPr>
+                <w:sz w:val="20"/>
+                <w:szCs w:val="20"/>
+              </w:rPr>
+              <w:t>50</w:t>
+            </w:r>
+            <w:r>
+              <w:rPr>
+                <w:sz w:val="20"/>
+                <w:szCs w:val="20"/>
+              </w:rPr>
+              <w:t>)</w:t>
             </w:r>
           </w:p>
         </w:tc>
@@ -587,14 +608,7 @@
                 <w:sz w:val="20"/>
                 <w:szCs w:val="20"/>
               </w:rPr>
-              <w:t>4</w:t>
-            </w:r>
-            <w:r>
-              <w:rPr>
-                <w:sz w:val="20"/>
-                <w:szCs w:val="20"/>
-              </w:rPr>
-              <w:t>7</w:t>
+              <w:t>52</w:t>
             </w:r>
           </w:p>
         </w:tc>
@@ -720,7 +734,21 @@
                 <w:sz w:val="20"/>
                 <w:szCs w:val="20"/>
               </w:rPr>
-              <w:t>VARCHAR(45)</w:t>
+              <w:t>VARCHAR(</w:t>
+            </w:r>
+            <w:r>
+              <w:rPr>
+                <w:sz w:val="20"/>
+                <w:szCs w:val="20"/>
+              </w:rPr>
+              <w:t>50</w:t>
+            </w:r>
+            <w:r>
+              <w:rPr>
+                <w:sz w:val="20"/>
+                <w:szCs w:val="20"/>
+              </w:rPr>
+              <w:t>)</w:t>
             </w:r>
           </w:p>
         </w:tc>
@@ -741,14 +769,7 @@
                 <w:sz w:val="20"/>
                 <w:szCs w:val="20"/>
               </w:rPr>
-              <w:t>4</w:t>
-            </w:r>
-            <w:r>
-              <w:rPr>
-                <w:sz w:val="20"/>
-                <w:szCs w:val="20"/>
-              </w:rPr>
-              <w:t>7</w:t>
+              <w:t>52</w:t>
             </w:r>
           </w:p>
         </w:tc>
@@ -1059,6 +1080,9 @@
           <w:tcPr>
             <w:tcW w:w="1413" w:type="dxa"/>
             <w:vMerge/>
+            <w:tcBorders>
+              <w:bottom w:val="nil"/>
+            </w:tcBorders>
             <w:shd w:val="clear" w:color="auto" w:fill="8EAADB" w:themeFill="accent1" w:themeFillTint="99"/>
           </w:tcPr>
           <w:p>
@@ -1105,7 +1129,21 @@
                 <w:sz w:val="20"/>
                 <w:szCs w:val="20"/>
               </w:rPr>
-              <w:t>VARCHAR(45)</w:t>
+              <w:t>VARCHAR(</w:t>
+            </w:r>
+            <w:r>
+              <w:rPr>
+                <w:sz w:val="20"/>
+                <w:szCs w:val="20"/>
+              </w:rPr>
+              <w:t>50</w:t>
+            </w:r>
+            <w:r>
+              <w:rPr>
+                <w:sz w:val="20"/>
+                <w:szCs w:val="20"/>
+              </w:rPr>
+              <w:t>)</w:t>
             </w:r>
           </w:p>
         </w:tc>
@@ -1126,14 +1164,7 @@
                 <w:sz w:val="20"/>
                 <w:szCs w:val="20"/>
               </w:rPr>
-              <w:t>4</w:t>
-            </w:r>
-            <w:r>
-              <w:rPr>
-                <w:sz w:val="20"/>
-                <w:szCs w:val="20"/>
-              </w:rPr>
-              <w:t>7</w:t>
+              <w:t>52</w:t>
             </w:r>
           </w:p>
         </w:tc>
@@ -1197,6 +1228,146 @@
                 <w:szCs w:val="20"/>
               </w:rPr>
               <w:t>P1ayer_7</w:t>
+            </w:r>
+          </w:p>
+        </w:tc>
+      </w:tr>
+      <w:tr>
+        <w:tc>
+          <w:tcPr>
+            <w:tcW w:w="1413" w:type="dxa"/>
+            <w:tcBorders>
+              <w:top w:val="nil"/>
+              <w:left w:val="single" w:sz="4" w:space="0" w:color="auto"/>
+              <w:right w:val="single" w:sz="4" w:space="0" w:color="auto"/>
+            </w:tcBorders>
+            <w:shd w:val="clear" w:color="auto" w:fill="8EAADB" w:themeFill="accent1" w:themeFillTint="99"/>
+          </w:tcPr>
+          <w:p>
+            <w:pPr>
+              <w:jc w:val="center"/>
+            </w:pPr>
+          </w:p>
+        </w:tc>
+        <w:tc>
+          <w:tcPr>
+            <w:tcW w:w="1410" w:type="dxa"/>
+            <w:tcBorders>
+              <w:left w:val="single" w:sz="4" w:space="0" w:color="auto"/>
+            </w:tcBorders>
+          </w:tcPr>
+          <w:p>
+            <w:pPr>
+              <w:jc w:val="center"/>
+              <w:rPr>
+                <w:sz w:val="20"/>
+                <w:szCs w:val="20"/>
+              </w:rPr>
+            </w:pPr>
+            <w:r>
+              <w:rPr>
+                <w:sz w:val="20"/>
+                <w:szCs w:val="20"/>
+              </w:rPr>
+              <w:t>Estado</w:t>
+            </w:r>
+          </w:p>
+        </w:tc>
+        <w:tc>
+          <w:tcPr>
+            <w:tcW w:w="1446" w:type="dxa"/>
+          </w:tcPr>
+          <w:p>
+            <w:pPr>
+              <w:jc w:val="center"/>
+              <w:rPr>
+                <w:sz w:val="20"/>
+                <w:szCs w:val="20"/>
+              </w:rPr>
+            </w:pPr>
+            <w:r>
+              <w:rPr>
+                <w:sz w:val="20"/>
+                <w:szCs w:val="20"/>
+              </w:rPr>
+              <w:t>VARCHAR(</w:t>
+            </w:r>
+            <w:r>
+              <w:rPr>
+                <w:sz w:val="20"/>
+                <w:szCs w:val="20"/>
+              </w:rPr>
+              <w:t>50</w:t>
+            </w:r>
+            <w:r>
+              <w:rPr>
+                <w:sz w:val="20"/>
+                <w:szCs w:val="20"/>
+              </w:rPr>
+              <w:t>)</w:t>
+            </w:r>
+          </w:p>
+        </w:tc>
+        <w:tc>
+          <w:tcPr>
+            <w:tcW w:w="1408" w:type="dxa"/>
+          </w:tcPr>
+          <w:p>
+            <w:pPr>
+              <w:jc w:val="center"/>
+              <w:rPr>
+                <w:sz w:val="20"/>
+                <w:szCs w:val="20"/>
+              </w:rPr>
+            </w:pPr>
+            <w:r>
+              <w:rPr>
+                <w:sz w:val="20"/>
+                <w:szCs w:val="20"/>
+              </w:rPr>
+              <w:t>52</w:t>
+            </w:r>
+          </w:p>
+        </w:tc>
+        <w:tc>
+          <w:tcPr>
+            <w:tcW w:w="1411" w:type="dxa"/>
+          </w:tcPr>
+          <w:p>
+            <w:pPr>
+              <w:jc w:val="center"/>
+              <w:rPr>
+                <w:sz w:val="20"/>
+                <w:szCs w:val="20"/>
+              </w:rPr>
+            </w:pPr>
+            <w:r>
+              <w:rPr>
+                <w:sz w:val="20"/>
+                <w:szCs w:val="20"/>
+              </w:rPr>
+              <w:t>Estado que identifica se a conta está bloqueada ou não</w:t>
+            </w:r>
+          </w:p>
+        </w:tc>
+        <w:tc>
+          <w:tcPr>
+            <w:tcW w:w="1406" w:type="dxa"/>
+          </w:tcPr>
+          <w:p>
+            <w:pPr>
+              <w:jc w:val="center"/>
+              <w:rPr>
+                <w:sz w:val="20"/>
+                <w:szCs w:val="20"/>
+              </w:rPr>
+            </w:pPr>
+            <w:r>
+              <w:rPr>
+                <w:sz w:val="20"/>
+                <w:szCs w:val="20"/>
+              </w:rPr>
+              <w:t>Desbloqueado</w:t>
             </w:r>
           </w:p>
         </w:tc>
@@ -1204,1010 +1375,6 @@
     </w:tbl>
     <w:p/>
     <w:p/>
-    <w:tbl>
-      <w:tblPr>
-        <w:tblStyle w:val="TabelacomGrelha"/>
-        <w:tblW w:w="0" w:type="auto"/>
-        <w:tblLook w:val="04A0" w:firstRow="1" w:lastRow="0" w:firstColumn="1" w:lastColumn="0" w:noHBand="0" w:noVBand="1"/>
-      </w:tblPr>
-      <w:tblGrid>
-        <w:gridCol w:w="1413"/>
-        <w:gridCol w:w="1410"/>
-        <w:gridCol w:w="1446"/>
-        <w:gridCol w:w="1408"/>
-        <w:gridCol w:w="1411"/>
-        <w:gridCol w:w="1406"/>
-      </w:tblGrid>
-      <w:tr>
-        <w:tc>
-          <w:tcPr>
-            <w:tcW w:w="1413" w:type="dxa"/>
-            <w:shd w:val="clear" w:color="auto" w:fill="8EAADB" w:themeFill="accent1" w:themeFillTint="99"/>
-          </w:tcPr>
-          <w:p>
-            <w:pPr>
-              <w:jc w:val="center"/>
-              <w:rPr>
-                <w:b/>
-                <w:bCs/>
-              </w:rPr>
-            </w:pPr>
-            <w:r>
-              <w:rPr>
-                <w:b/>
-                <w:bCs/>
-              </w:rPr>
-              <w:t>ENTIDADE</w:t>
-            </w:r>
-          </w:p>
-        </w:tc>
-        <w:tc>
-          <w:tcPr>
-            <w:tcW w:w="1410" w:type="dxa"/>
-            <w:shd w:val="clear" w:color="auto" w:fill="8EAADB" w:themeFill="accent1" w:themeFillTint="99"/>
-          </w:tcPr>
-          <w:p>
-            <w:pPr>
-              <w:jc w:val="center"/>
-              <w:rPr>
-                <w:b/>
-                <w:bCs/>
-              </w:rPr>
-            </w:pPr>
-            <w:r>
-              <w:rPr>
-                <w:b/>
-                <w:bCs/>
-              </w:rPr>
-              <w:t>ATRIBUTO</w:t>
-            </w:r>
-          </w:p>
-        </w:tc>
-        <w:tc>
-          <w:tcPr>
-            <w:tcW w:w="1446" w:type="dxa"/>
-            <w:shd w:val="clear" w:color="auto" w:fill="8EAADB" w:themeFill="accent1" w:themeFillTint="99"/>
-          </w:tcPr>
-          <w:p>
-            <w:pPr>
-              <w:jc w:val="center"/>
-              <w:rPr>
-                <w:b/>
-                <w:bCs/>
-              </w:rPr>
-            </w:pPr>
-            <w:r>
-              <w:rPr>
-                <w:b/>
-                <w:bCs/>
-              </w:rPr>
-              <w:t>TIPO DE DADOS</w:t>
-            </w:r>
-          </w:p>
-        </w:tc>
-        <w:tc>
-          <w:tcPr>
-            <w:tcW w:w="1408" w:type="dxa"/>
-            <w:shd w:val="clear" w:color="auto" w:fill="8EAADB" w:themeFill="accent1" w:themeFillTint="99"/>
-          </w:tcPr>
-          <w:p>
-            <w:pPr>
-              <w:jc w:val="center"/>
-              <w:rPr>
-                <w:b/>
-                <w:bCs/>
-              </w:rPr>
-            </w:pPr>
-            <w:r>
-              <w:rPr>
-                <w:b/>
-                <w:bCs/>
-              </w:rPr>
-              <w:t>ESPAÇO OCUPADO (BYTES)</w:t>
-            </w:r>
-          </w:p>
-        </w:tc>
-        <w:tc>
-          <w:tcPr>
-            <w:tcW w:w="1411" w:type="dxa"/>
-            <w:shd w:val="clear" w:color="auto" w:fill="8EAADB" w:themeFill="accent1" w:themeFillTint="99"/>
-          </w:tcPr>
-          <w:p>
-            <w:pPr>
-              <w:jc w:val="center"/>
-              <w:rPr>
-                <w:b/>
-                <w:bCs/>
-              </w:rPr>
-            </w:pPr>
-            <w:r>
-              <w:rPr>
-                <w:b/>
-                <w:bCs/>
-              </w:rPr>
-              <w:t>DESCRIÇÃO</w:t>
-            </w:r>
-          </w:p>
-        </w:tc>
-        <w:tc>
-          <w:tcPr>
-            <w:tcW w:w="1406" w:type="dxa"/>
-            <w:shd w:val="clear" w:color="auto" w:fill="8EAADB" w:themeFill="accent1" w:themeFillTint="99"/>
-          </w:tcPr>
-          <w:p>
-            <w:pPr>
-              <w:jc w:val="center"/>
-              <w:rPr>
-                <w:b/>
-                <w:bCs/>
-              </w:rPr>
-            </w:pPr>
-            <w:r>
-              <w:rPr>
-                <w:b/>
-                <w:bCs/>
-              </w:rPr>
-              <w:t>EXEMPLO</w:t>
-            </w:r>
-          </w:p>
-        </w:tc>
-      </w:tr>
-      <w:tr>
-        <w:tc>
-          <w:tcPr>
-            <w:tcW w:w="1413" w:type="dxa"/>
-            <w:vMerge w:val="restart"/>
-            <w:shd w:val="clear" w:color="auto" w:fill="8EAADB" w:themeFill="accent1" w:themeFillTint="99"/>
-          </w:tcPr>
-          <w:p>
-            <w:pPr>
-              <w:jc w:val="center"/>
-              <w:rPr>
-                <w:b/>
-                <w:bCs/>
-              </w:rPr>
-            </w:pPr>
-          </w:p>
-          <w:p>
-            <w:pPr>
-              <w:jc w:val="center"/>
-              <w:rPr>
-                <w:b/>
-                <w:bCs/>
-              </w:rPr>
-            </w:pPr>
-          </w:p>
-          <w:p>
-            <w:pPr>
-              <w:jc w:val="center"/>
-              <w:rPr>
-                <w:b/>
-                <w:bCs/>
-              </w:rPr>
-            </w:pPr>
-          </w:p>
-          <w:p>
-            <w:pPr>
-              <w:jc w:val="center"/>
-              <w:rPr>
-                <w:b/>
-                <w:bCs/>
-              </w:rPr>
-            </w:pPr>
-          </w:p>
-          <w:p>
-            <w:pPr>
-              <w:jc w:val="center"/>
-              <w:rPr>
-                <w:b/>
-                <w:bCs/>
-              </w:rPr>
-            </w:pPr>
-          </w:p>
-          <w:p>
-            <w:pPr>
-              <w:jc w:val="center"/>
-              <w:rPr>
-                <w:b/>
-                <w:bCs/>
-              </w:rPr>
-            </w:pPr>
-          </w:p>
-          <w:p>
-            <w:pPr>
-              <w:jc w:val="center"/>
-              <w:rPr>
-                <w:b/>
-                <w:bCs/>
-              </w:rPr>
-            </w:pPr>
-            <w:r>
-              <w:rPr>
-                <w:b/>
-                <w:bCs/>
-              </w:rPr>
-              <w:t>LEILÃO</w:t>
-            </w:r>
-          </w:p>
-          <w:p>
-            <w:pPr>
-              <w:jc w:val="center"/>
-              <w:rPr>
-                <w:b/>
-                <w:bCs/>
-              </w:rPr>
-            </w:pPr>
-          </w:p>
-        </w:tc>
-        <w:tc>
-          <w:tcPr>
-            <w:tcW w:w="1410" w:type="dxa"/>
-          </w:tcPr>
-          <w:p>
-            <w:pPr>
-              <w:jc w:val="center"/>
-              <w:rPr>
-                <w:sz w:val="20"/>
-                <w:szCs w:val="20"/>
-              </w:rPr>
-            </w:pPr>
-            <w:r>
-              <w:rPr>
-                <w:sz w:val="20"/>
-                <w:szCs w:val="20"/>
-              </w:rPr>
-              <w:t>ID</w:t>
-            </w:r>
-          </w:p>
-        </w:tc>
-        <w:tc>
-          <w:tcPr>
-            <w:tcW w:w="1446" w:type="dxa"/>
-          </w:tcPr>
-          <w:p>
-            <w:pPr>
-              <w:jc w:val="center"/>
-              <w:rPr>
-                <w:sz w:val="20"/>
-                <w:szCs w:val="20"/>
-              </w:rPr>
-            </w:pPr>
-            <w:r>
-              <w:rPr>
-                <w:sz w:val="20"/>
-                <w:szCs w:val="20"/>
-              </w:rPr>
-              <w:t>INT</w:t>
-            </w:r>
-          </w:p>
-        </w:tc>
-        <w:tc>
-          <w:tcPr>
-            <w:tcW w:w="1408" w:type="dxa"/>
-          </w:tcPr>
-          <w:p>
-            <w:pPr>
-              <w:jc w:val="center"/>
-              <w:rPr>
-                <w:sz w:val="20"/>
-                <w:szCs w:val="20"/>
-              </w:rPr>
-            </w:pPr>
-            <w:r>
-              <w:rPr>
-                <w:sz w:val="20"/>
-                <w:szCs w:val="20"/>
-              </w:rPr>
-              <w:t>4</w:t>
-            </w:r>
-          </w:p>
-        </w:tc>
-        <w:tc>
-          <w:tcPr>
-            <w:tcW w:w="1411" w:type="dxa"/>
-          </w:tcPr>
-          <w:p>
-            <w:pPr>
-              <w:jc w:val="center"/>
-              <w:rPr>
-                <w:sz w:val="20"/>
-                <w:szCs w:val="20"/>
-              </w:rPr>
-            </w:pPr>
-            <w:r>
-              <w:rPr>
-                <w:sz w:val="20"/>
-                <w:szCs w:val="20"/>
-              </w:rPr>
-              <w:t>ID de um único leilão</w:t>
-            </w:r>
-          </w:p>
-        </w:tc>
-        <w:tc>
-          <w:tcPr>
-            <w:tcW w:w="1406" w:type="dxa"/>
-          </w:tcPr>
-          <w:p>
-            <w:pPr>
-              <w:jc w:val="center"/>
-              <w:rPr>
-                <w:sz w:val="20"/>
-                <w:szCs w:val="20"/>
-              </w:rPr>
-            </w:pPr>
-            <w:r>
-              <w:rPr>
-                <w:sz w:val="20"/>
-                <w:szCs w:val="20"/>
-              </w:rPr>
-              <w:t>1</w:t>
-            </w:r>
-          </w:p>
-        </w:tc>
-      </w:tr>
-      <w:tr>
-        <w:tc>
-          <w:tcPr>
-            <w:tcW w:w="1413" w:type="dxa"/>
-            <w:vMerge/>
-            <w:shd w:val="clear" w:color="auto" w:fill="8EAADB" w:themeFill="accent1" w:themeFillTint="99"/>
-          </w:tcPr>
-          <w:p>
-            <w:pPr>
-              <w:jc w:val="center"/>
-            </w:pPr>
-          </w:p>
-        </w:tc>
-        <w:tc>
-          <w:tcPr>
-            <w:tcW w:w="1410" w:type="dxa"/>
-          </w:tcPr>
-          <w:p>
-            <w:pPr>
-              <w:jc w:val="center"/>
-              <w:rPr>
-                <w:sz w:val="20"/>
-                <w:szCs w:val="20"/>
-              </w:rPr>
-            </w:pPr>
-            <w:r>
-              <w:rPr>
-                <w:sz w:val="20"/>
-                <w:szCs w:val="20"/>
-              </w:rPr>
-              <w:t>Duração</w:t>
-            </w:r>
-          </w:p>
-        </w:tc>
-        <w:tc>
-          <w:tcPr>
-            <w:tcW w:w="1446" w:type="dxa"/>
-          </w:tcPr>
-          <w:p>
-            <w:pPr>
-              <w:jc w:val="center"/>
-              <w:rPr>
-                <w:sz w:val="20"/>
-                <w:szCs w:val="20"/>
-              </w:rPr>
-            </w:pPr>
-            <w:r>
-              <w:rPr>
-                <w:sz w:val="20"/>
-                <w:szCs w:val="20"/>
-              </w:rPr>
-              <w:t>TIME</w:t>
-            </w:r>
-          </w:p>
-        </w:tc>
-        <w:tc>
-          <w:tcPr>
-            <w:tcW w:w="1408" w:type="dxa"/>
-          </w:tcPr>
-          <w:p>
-            <w:pPr>
-              <w:jc w:val="center"/>
-              <w:rPr>
-                <w:sz w:val="20"/>
-                <w:szCs w:val="20"/>
-              </w:rPr>
-            </w:pPr>
-            <w:r>
-              <w:rPr>
-                <w:sz w:val="20"/>
-                <w:szCs w:val="20"/>
-              </w:rPr>
-              <w:t>3 A 5</w:t>
-            </w:r>
-          </w:p>
-        </w:tc>
-        <w:tc>
-          <w:tcPr>
-            <w:tcW w:w="1411" w:type="dxa"/>
-          </w:tcPr>
-          <w:p>
-            <w:pPr>
-              <w:jc w:val="center"/>
-              <w:rPr>
-                <w:sz w:val="20"/>
-                <w:szCs w:val="20"/>
-              </w:rPr>
-            </w:pPr>
-            <w:r>
-              <w:rPr>
-                <w:sz w:val="20"/>
-                <w:szCs w:val="20"/>
-              </w:rPr>
-              <w:t>Duração restante de um leilão</w:t>
-            </w:r>
-          </w:p>
-        </w:tc>
-        <w:tc>
-          <w:tcPr>
-            <w:tcW w:w="1406" w:type="dxa"/>
-          </w:tcPr>
-          <w:p>
-            <w:pPr>
-              <w:jc w:val="center"/>
-              <w:rPr>
-                <w:sz w:val="20"/>
-                <w:szCs w:val="20"/>
-              </w:rPr>
-            </w:pPr>
-            <w:r>
-              <w:rPr>
-                <w:sz w:val="20"/>
-                <w:szCs w:val="20"/>
-              </w:rPr>
-              <w:t>23:59:59</w:t>
-            </w:r>
-          </w:p>
-        </w:tc>
-      </w:tr>
-      <w:tr>
-        <w:tc>
-          <w:tcPr>
-            <w:tcW w:w="1413" w:type="dxa"/>
-            <w:vMerge/>
-            <w:shd w:val="clear" w:color="auto" w:fill="8EAADB" w:themeFill="accent1" w:themeFillTint="99"/>
-          </w:tcPr>
-          <w:p>
-            <w:pPr>
-              <w:jc w:val="center"/>
-            </w:pPr>
-          </w:p>
-        </w:tc>
-        <w:tc>
-          <w:tcPr>
-            <w:tcW w:w="1410" w:type="dxa"/>
-          </w:tcPr>
-          <w:p>
-            <w:pPr>
-              <w:jc w:val="center"/>
-              <w:rPr>
-                <w:sz w:val="20"/>
-                <w:szCs w:val="20"/>
-              </w:rPr>
-            </w:pPr>
-            <w:r>
-              <w:rPr>
-                <w:sz w:val="20"/>
-                <w:szCs w:val="20"/>
-              </w:rPr>
-              <w:t>Da</w:t>
-            </w:r>
-            <w:r>
-              <w:rPr>
-                <w:sz w:val="20"/>
-                <w:szCs w:val="20"/>
-              </w:rPr>
-              <w:t>ta e Hora de Início</w:t>
-            </w:r>
-          </w:p>
-        </w:tc>
-        <w:tc>
-          <w:tcPr>
-            <w:tcW w:w="1446" w:type="dxa"/>
-          </w:tcPr>
-          <w:p>
-            <w:pPr>
-              <w:jc w:val="center"/>
-              <w:rPr>
-                <w:sz w:val="20"/>
-                <w:szCs w:val="20"/>
-              </w:rPr>
-            </w:pPr>
-            <w:r>
-              <w:rPr>
-                <w:sz w:val="20"/>
-                <w:szCs w:val="20"/>
-              </w:rPr>
-              <w:t>DATETIME</w:t>
-            </w:r>
-          </w:p>
-        </w:tc>
-        <w:tc>
-          <w:tcPr>
-            <w:tcW w:w="1408" w:type="dxa"/>
-          </w:tcPr>
-          <w:p>
-            <w:pPr>
-              <w:jc w:val="center"/>
-              <w:rPr>
-                <w:sz w:val="20"/>
-                <w:szCs w:val="20"/>
-              </w:rPr>
-            </w:pPr>
-            <w:r>
-              <w:rPr>
-                <w:sz w:val="20"/>
-                <w:szCs w:val="20"/>
-              </w:rPr>
-              <w:t>8</w:t>
-            </w:r>
-          </w:p>
-        </w:tc>
-        <w:tc>
-          <w:tcPr>
-            <w:tcW w:w="1411" w:type="dxa"/>
-          </w:tcPr>
-          <w:p>
-            <w:pPr>
-              <w:jc w:val="center"/>
-              <w:rPr>
-                <w:sz w:val="20"/>
-                <w:szCs w:val="20"/>
-              </w:rPr>
-            </w:pPr>
-            <w:r>
-              <w:rPr>
-                <w:sz w:val="20"/>
-                <w:szCs w:val="20"/>
-              </w:rPr>
-              <w:t>Data e Hora de Início do leilão</w:t>
-            </w:r>
-          </w:p>
-        </w:tc>
-        <w:tc>
-          <w:tcPr>
-            <w:tcW w:w="1406" w:type="dxa"/>
-          </w:tcPr>
-          <w:p>
-            <w:pPr>
-              <w:jc w:val="center"/>
-              <w:rPr>
-                <w:sz w:val="20"/>
-                <w:szCs w:val="20"/>
-              </w:rPr>
-            </w:pPr>
-            <w:r>
-              <w:rPr>
-                <w:sz w:val="20"/>
-                <w:szCs w:val="20"/>
-              </w:rPr>
-              <w:t>08/07/</w:t>
-            </w:r>
-            <w:r>
-              <w:rPr>
-                <w:sz w:val="20"/>
-                <w:szCs w:val="20"/>
-              </w:rPr>
-              <w:t>2010</w:t>
-            </w:r>
-          </w:p>
-          <w:p>
-            <w:pPr>
-              <w:jc w:val="center"/>
-              <w:rPr>
-                <w:sz w:val="20"/>
-                <w:szCs w:val="20"/>
-              </w:rPr>
-            </w:pPr>
-            <w:r>
-              <w:rPr>
-                <w:sz w:val="20"/>
-                <w:szCs w:val="20"/>
-              </w:rPr>
-              <w:t>12:34:55</w:t>
-            </w:r>
-          </w:p>
-        </w:tc>
-      </w:tr>
-      <w:tr>
-        <w:tc>
-          <w:tcPr>
-            <w:tcW w:w="1413" w:type="dxa"/>
-            <w:vMerge/>
-            <w:shd w:val="clear" w:color="auto" w:fill="8EAADB" w:themeFill="accent1" w:themeFillTint="99"/>
-          </w:tcPr>
-          <w:p>
-            <w:pPr>
-              <w:jc w:val="center"/>
-            </w:pPr>
-          </w:p>
-        </w:tc>
-        <w:tc>
-          <w:tcPr>
-            <w:tcW w:w="1410" w:type="dxa"/>
-          </w:tcPr>
-          <w:p>
-            <w:pPr>
-              <w:jc w:val="center"/>
-              <w:rPr>
-                <w:sz w:val="20"/>
-                <w:szCs w:val="20"/>
-              </w:rPr>
-            </w:pPr>
-            <w:r>
-              <w:rPr>
-                <w:sz w:val="20"/>
-                <w:szCs w:val="20"/>
-              </w:rPr>
-              <w:t>Data e Hora de Fim</w:t>
-            </w:r>
-          </w:p>
-        </w:tc>
-        <w:tc>
-          <w:tcPr>
-            <w:tcW w:w="1446" w:type="dxa"/>
-          </w:tcPr>
-          <w:p>
-            <w:pPr>
-              <w:jc w:val="center"/>
-              <w:rPr>
-                <w:sz w:val="20"/>
-                <w:szCs w:val="20"/>
-              </w:rPr>
-            </w:pPr>
-            <w:r>
-              <w:rPr>
-                <w:sz w:val="20"/>
-                <w:szCs w:val="20"/>
-              </w:rPr>
-              <w:t>DATETIME</w:t>
-            </w:r>
-          </w:p>
-        </w:tc>
-        <w:tc>
-          <w:tcPr>
-            <w:tcW w:w="1408" w:type="dxa"/>
-          </w:tcPr>
-          <w:p>
-            <w:pPr>
-              <w:jc w:val="center"/>
-              <w:rPr>
-                <w:sz w:val="20"/>
-                <w:szCs w:val="20"/>
-              </w:rPr>
-            </w:pPr>
-            <w:r>
-              <w:rPr>
-                <w:sz w:val="20"/>
-                <w:szCs w:val="20"/>
-              </w:rPr>
-              <w:t>8</w:t>
-            </w:r>
-          </w:p>
-        </w:tc>
-        <w:tc>
-          <w:tcPr>
-            <w:tcW w:w="1411" w:type="dxa"/>
-          </w:tcPr>
-          <w:p>
-            <w:pPr>
-              <w:jc w:val="center"/>
-              <w:rPr>
-                <w:sz w:val="20"/>
-                <w:szCs w:val="20"/>
-              </w:rPr>
-            </w:pPr>
-            <w:r>
-              <w:rPr>
-                <w:sz w:val="20"/>
-                <w:szCs w:val="20"/>
-              </w:rPr>
-              <w:t>Data e Hora de Fim do leilão</w:t>
-            </w:r>
-          </w:p>
-        </w:tc>
-        <w:tc>
-          <w:tcPr>
-            <w:tcW w:w="1406" w:type="dxa"/>
-          </w:tcPr>
-          <w:p>
-            <w:pPr>
-              <w:jc w:val="center"/>
-              <w:rPr>
-                <w:sz w:val="20"/>
-                <w:szCs w:val="20"/>
-              </w:rPr>
-            </w:pPr>
-            <w:r>
-              <w:rPr>
-                <w:sz w:val="20"/>
-                <w:szCs w:val="20"/>
-              </w:rPr>
-              <w:t>12/02/2019</w:t>
-            </w:r>
-          </w:p>
-          <w:p>
-            <w:pPr>
-              <w:jc w:val="center"/>
-              <w:rPr>
-                <w:sz w:val="20"/>
-                <w:szCs w:val="20"/>
-              </w:rPr>
-            </w:pPr>
-            <w:r>
-              <w:rPr>
-                <w:sz w:val="20"/>
-                <w:szCs w:val="20"/>
-              </w:rPr>
-              <w:t>10:33:40</w:t>
-            </w:r>
-          </w:p>
-        </w:tc>
-      </w:tr>
-      <w:tr>
-        <w:tc>
-          <w:tcPr>
-            <w:tcW w:w="1413" w:type="dxa"/>
-            <w:vMerge/>
-            <w:shd w:val="clear" w:color="auto" w:fill="8EAADB" w:themeFill="accent1" w:themeFillTint="99"/>
-          </w:tcPr>
-          <w:p>
-            <w:pPr>
-              <w:jc w:val="center"/>
-            </w:pPr>
-          </w:p>
-        </w:tc>
-        <w:tc>
-          <w:tcPr>
-            <w:tcW w:w="1410" w:type="dxa"/>
-          </w:tcPr>
-          <w:p>
-            <w:pPr>
-              <w:jc w:val="center"/>
-              <w:rPr>
-                <w:sz w:val="20"/>
-                <w:szCs w:val="20"/>
-              </w:rPr>
-            </w:pPr>
-            <w:r>
-              <w:rPr>
-                <w:sz w:val="20"/>
-                <w:szCs w:val="20"/>
-              </w:rPr>
-              <w:t>Preço M</w:t>
-            </w:r>
-            <w:r>
-              <w:rPr>
-                <w:sz w:val="20"/>
-                <w:szCs w:val="20"/>
-              </w:rPr>
-              <w:t>ínimo</w:t>
-            </w:r>
-          </w:p>
-        </w:tc>
-        <w:tc>
-          <w:tcPr>
-            <w:tcW w:w="1446" w:type="dxa"/>
-          </w:tcPr>
-          <w:p>
-            <w:pPr>
-              <w:jc w:val="center"/>
-              <w:rPr>
-                <w:sz w:val="20"/>
-                <w:szCs w:val="20"/>
-              </w:rPr>
-            </w:pPr>
-            <w:r>
-              <w:rPr>
-                <w:sz w:val="20"/>
-                <w:szCs w:val="20"/>
-              </w:rPr>
-              <w:t>DECIMAL(9,2)</w:t>
-            </w:r>
-          </w:p>
-        </w:tc>
-        <w:tc>
-          <w:tcPr>
-            <w:tcW w:w="1408" w:type="dxa"/>
-          </w:tcPr>
-          <w:p>
-            <w:pPr>
-              <w:jc w:val="center"/>
-              <w:rPr>
-                <w:sz w:val="20"/>
-                <w:szCs w:val="20"/>
-              </w:rPr>
-            </w:pPr>
-            <w:r>
-              <w:rPr>
-                <w:sz w:val="20"/>
-                <w:szCs w:val="20"/>
-              </w:rPr>
-              <w:t>5</w:t>
-            </w:r>
-          </w:p>
-        </w:tc>
-        <w:tc>
-          <w:tcPr>
-            <w:tcW w:w="1411" w:type="dxa"/>
-          </w:tcPr>
-          <w:p>
-            <w:pPr>
-              <w:jc w:val="center"/>
-              <w:rPr>
-                <w:sz w:val="20"/>
-                <w:szCs w:val="20"/>
-              </w:rPr>
-            </w:pPr>
-            <w:r>
-              <w:rPr>
-                <w:sz w:val="20"/>
-                <w:szCs w:val="20"/>
-              </w:rPr>
-              <w:t>Preço In</w:t>
-            </w:r>
-            <w:r>
-              <w:rPr>
-                <w:sz w:val="20"/>
-                <w:szCs w:val="20"/>
-              </w:rPr>
-              <w:t>icial do leilão</w:t>
-            </w:r>
-          </w:p>
-        </w:tc>
-        <w:tc>
-          <w:tcPr>
-            <w:tcW w:w="1406" w:type="dxa"/>
-          </w:tcPr>
-          <w:p>
-            <w:pPr>
-              <w:jc w:val="center"/>
-              <w:rPr>
-                <w:sz w:val="20"/>
-                <w:szCs w:val="20"/>
-              </w:rPr>
-            </w:pPr>
-            <w:r>
-              <w:rPr>
-                <w:sz w:val="20"/>
-                <w:szCs w:val="20"/>
-              </w:rPr>
-              <w:t>100.45</w:t>
-            </w:r>
-          </w:p>
-        </w:tc>
-      </w:tr>
-      <w:tr>
-        <w:tc>
-          <w:tcPr>
-            <w:tcW w:w="1413" w:type="dxa"/>
-            <w:vMerge/>
-            <w:shd w:val="clear" w:color="auto" w:fill="8EAADB" w:themeFill="accent1" w:themeFillTint="99"/>
-          </w:tcPr>
-          <w:p>
-            <w:pPr>
-              <w:jc w:val="center"/>
-            </w:pPr>
-          </w:p>
-        </w:tc>
-        <w:tc>
-          <w:tcPr>
-            <w:tcW w:w="1410" w:type="dxa"/>
-          </w:tcPr>
-          <w:p>
-            <w:pPr>
-              <w:jc w:val="center"/>
-              <w:rPr>
-                <w:sz w:val="20"/>
-                <w:szCs w:val="20"/>
-              </w:rPr>
-            </w:pPr>
-            <w:r>
-              <w:rPr>
-                <w:sz w:val="20"/>
-                <w:szCs w:val="20"/>
-              </w:rPr>
-              <w:t>Preço de Reserva</w:t>
-            </w:r>
-          </w:p>
-        </w:tc>
-        <w:tc>
-          <w:tcPr>
-            <w:tcW w:w="1446" w:type="dxa"/>
-          </w:tcPr>
-          <w:p>
-            <w:pPr>
-              <w:jc w:val="center"/>
-              <w:rPr>
-                <w:sz w:val="20"/>
-                <w:szCs w:val="20"/>
-              </w:rPr>
-            </w:pPr>
-            <w:r>
-              <w:rPr>
-                <w:sz w:val="20"/>
-                <w:szCs w:val="20"/>
-              </w:rPr>
-              <w:t>DECIMAL(9,2)</w:t>
-            </w:r>
-          </w:p>
-        </w:tc>
-        <w:tc>
-          <w:tcPr>
-            <w:tcW w:w="1408" w:type="dxa"/>
-          </w:tcPr>
-          <w:p>
-            <w:pPr>
-              <w:jc w:val="center"/>
-              <w:rPr>
-                <w:sz w:val="20"/>
-                <w:szCs w:val="20"/>
-              </w:rPr>
-            </w:pPr>
-            <w:r>
-              <w:rPr>
-                <w:sz w:val="20"/>
-                <w:szCs w:val="20"/>
-              </w:rPr>
-              <w:t>5</w:t>
-            </w:r>
-          </w:p>
-        </w:tc>
-        <w:tc>
-          <w:tcPr>
-            <w:tcW w:w="1411" w:type="dxa"/>
-          </w:tcPr>
-          <w:p>
-            <w:pPr>
-              <w:jc w:val="center"/>
-              <w:rPr>
-                <w:sz w:val="20"/>
-                <w:szCs w:val="20"/>
-              </w:rPr>
-            </w:pPr>
-            <w:r>
-              <w:rPr>
-                <w:sz w:val="20"/>
-                <w:szCs w:val="20"/>
-              </w:rPr>
-              <w:t>Preço</w:t>
-            </w:r>
-            <w:r>
-              <w:rPr>
-                <w:sz w:val="20"/>
-                <w:szCs w:val="20"/>
-              </w:rPr>
-              <w:t xml:space="preserve"> mínimo pedido pelo utilizador</w:t>
-            </w:r>
-          </w:p>
-        </w:tc>
-        <w:tc>
-          <w:tcPr>
-            <w:tcW w:w="1406" w:type="dxa"/>
-          </w:tcPr>
-          <w:p>
-            <w:pPr>
-              <w:jc w:val="center"/>
-              <w:rPr>
-                <w:sz w:val="20"/>
-                <w:szCs w:val="20"/>
-              </w:rPr>
-            </w:pPr>
-            <w:r>
-              <w:rPr>
-                <w:sz w:val="20"/>
-                <w:szCs w:val="20"/>
-              </w:rPr>
-              <w:t>2001.23</w:t>
-            </w:r>
-          </w:p>
-        </w:tc>
-      </w:tr>
-    </w:tbl>
     <w:p/>
     <w:p/>
     <w:p/>
@@ -2245,7 +1412,6 @@
                 <w:b/>
                 <w:bCs/>
               </w:rPr>
-              <w:lastRenderedPageBreak/>
               <w:t>ENTIDADE</w:t>
             </w:r>
           </w:p>
@@ -2556,7 +1722,7 @@
                 <w:sz w:val="20"/>
                 <w:szCs w:val="20"/>
               </w:rPr>
-              <w:t>Valor Atual</w:t>
+              <w:t>Valor</w:t>
             </w:r>
           </w:p>
         </w:tc>
@@ -2619,7 +1785,7 @@
                 <w:sz w:val="20"/>
                 <w:szCs w:val="20"/>
               </w:rPr>
-              <w:t>Valor do lance atual do leilão</w:t>
+              <w:t>Valor do lance do leilão</w:t>
             </w:r>
           </w:p>
         </w:tc>
@@ -2640,7 +1806,14 @@
                 <w:sz w:val="20"/>
                 <w:szCs w:val="20"/>
               </w:rPr>
-              <w:t>455.78</w:t>
+              <w:t>50</w:t>
+            </w:r>
+            <w:r>
+              <w:rPr>
+                <w:sz w:val="20"/>
+                <w:szCs w:val="20"/>
+              </w:rPr>
+              <w:t>5.78</w:t>
             </w:r>
           </w:p>
         </w:tc>
@@ -2925,7 +2098,7 @@
       <w:tr>
         <w:tc>
           <w:tcPr>
-            <w:tcW w:w="1413" w:type="dxa"/>
+            <w:tcW w:w="1232" w:type="dxa"/>
             <w:shd w:val="clear" w:color="auto" w:fill="8EAADB" w:themeFill="accent1" w:themeFillTint="99"/>
           </w:tcPr>
           <w:p>
@@ -2947,7 +2120,7 @@
         </w:tc>
         <w:tc>
           <w:tcPr>
-            <w:tcW w:w="1410" w:type="dxa"/>
+            <w:tcW w:w="1345" w:type="dxa"/>
             <w:shd w:val="clear" w:color="auto" w:fill="8EAADB" w:themeFill="accent1" w:themeFillTint="99"/>
           </w:tcPr>
           <w:p>
@@ -2969,7 +2142,7 @@
         </w:tc>
         <w:tc>
           <w:tcPr>
-            <w:tcW w:w="1446" w:type="dxa"/>
+            <w:tcW w:w="1438" w:type="dxa"/>
             <w:shd w:val="clear" w:color="auto" w:fill="8EAADB" w:themeFill="accent1" w:themeFillTint="99"/>
           </w:tcPr>
           <w:p>
@@ -2991,7 +2164,7 @@
         </w:tc>
         <w:tc>
           <w:tcPr>
-            <w:tcW w:w="1408" w:type="dxa"/>
+            <w:tcW w:w="1236" w:type="dxa"/>
             <w:shd w:val="clear" w:color="auto" w:fill="8EAADB" w:themeFill="accent1" w:themeFillTint="99"/>
           </w:tcPr>
           <w:p>
@@ -3013,7 +2186,7 @@
         </w:tc>
         <w:tc>
           <w:tcPr>
-            <w:tcW w:w="1411" w:type="dxa"/>
+            <w:tcW w:w="1396" w:type="dxa"/>
             <w:shd w:val="clear" w:color="auto" w:fill="8EAADB" w:themeFill="accent1" w:themeFillTint="99"/>
           </w:tcPr>
           <w:p>
@@ -3035,7 +2208,7 @@
         </w:tc>
         <w:tc>
           <w:tcPr>
-            <w:tcW w:w="1406" w:type="dxa"/>
+            <w:tcW w:w="1847" w:type="dxa"/>
             <w:shd w:val="clear" w:color="auto" w:fill="8EAADB" w:themeFill="accent1" w:themeFillTint="99"/>
           </w:tcPr>
           <w:p>
@@ -3059,7 +2232,7 @@
       <w:tr>
         <w:tc>
           <w:tcPr>
-            <w:tcW w:w="1413" w:type="dxa"/>
+            <w:tcW w:w="1232" w:type="dxa"/>
             <w:vMerge w:val="restart"/>
             <w:shd w:val="clear" w:color="auto" w:fill="8EAADB" w:themeFill="accent1" w:themeFillTint="99"/>
           </w:tcPr>
@@ -3108,7 +2281,7 @@
         </w:tc>
         <w:tc>
           <w:tcPr>
-            <w:tcW w:w="1410" w:type="dxa"/>
+            <w:tcW w:w="1345" w:type="dxa"/>
           </w:tcPr>
           <w:p>
             <w:pPr>
@@ -3129,7 +2302,7 @@
         </w:tc>
         <w:tc>
           <w:tcPr>
-            <w:tcW w:w="1446" w:type="dxa"/>
+            <w:tcW w:w="1438" w:type="dxa"/>
           </w:tcPr>
           <w:p>
             <w:pPr>
@@ -3150,7 +2323,7 @@
         </w:tc>
         <w:tc>
           <w:tcPr>
-            <w:tcW w:w="1408" w:type="dxa"/>
+            <w:tcW w:w="1236" w:type="dxa"/>
           </w:tcPr>
           <w:p>
             <w:pPr>
@@ -3171,7 +2344,7 @@
         </w:tc>
         <w:tc>
           <w:tcPr>
-            <w:tcW w:w="1411" w:type="dxa"/>
+            <w:tcW w:w="1396" w:type="dxa"/>
           </w:tcPr>
           <w:p>
             <w:pPr>
@@ -3192,7 +2365,7 @@
         </w:tc>
         <w:tc>
           <w:tcPr>
-            <w:tcW w:w="1406" w:type="dxa"/>
+            <w:tcW w:w="1847" w:type="dxa"/>
           </w:tcPr>
           <w:p>
             <w:pPr>
@@ -3215,7 +2388,7 @@
       <w:tr>
         <w:tc>
           <w:tcPr>
-            <w:tcW w:w="1413" w:type="dxa"/>
+            <w:tcW w:w="1232" w:type="dxa"/>
             <w:vMerge/>
             <w:shd w:val="clear" w:color="auto" w:fill="8EAADB" w:themeFill="accent1" w:themeFillTint="99"/>
           </w:tcPr>
@@ -3227,7 +2400,7 @@
         </w:tc>
         <w:tc>
           <w:tcPr>
-            <w:tcW w:w="1410" w:type="dxa"/>
+            <w:tcW w:w="1345" w:type="dxa"/>
           </w:tcPr>
           <w:p>
             <w:pPr>
@@ -3248,49 +2421,63 @@
         </w:tc>
         <w:tc>
           <w:tcPr>
-            <w:tcW w:w="1446" w:type="dxa"/>
-          </w:tcPr>
-          <w:p>
-            <w:pPr>
-              <w:jc w:val="center"/>
-              <w:rPr>
-                <w:sz w:val="20"/>
-                <w:szCs w:val="20"/>
-              </w:rPr>
-            </w:pPr>
-            <w:r>
-              <w:rPr>
-                <w:sz w:val="20"/>
-                <w:szCs w:val="20"/>
-              </w:rPr>
-              <w:t>VARCHAR(45)</w:t>
-            </w:r>
-          </w:p>
-        </w:tc>
-        <w:tc>
-          <w:tcPr>
-            <w:tcW w:w="1408" w:type="dxa"/>
-          </w:tcPr>
-          <w:p>
-            <w:pPr>
-              <w:jc w:val="center"/>
-              <w:rPr>
-                <w:sz w:val="20"/>
-                <w:szCs w:val="20"/>
-              </w:rPr>
-            </w:pPr>
-            <w:r>
-              <w:rPr>
-                <w:sz w:val="20"/>
-                <w:szCs w:val="20"/>
-              </w:rPr>
-              <w:t>47</w:t>
-            </w:r>
-          </w:p>
-        </w:tc>
-        <w:tc>
-          <w:tcPr>
-            <w:tcW w:w="1411" w:type="dxa"/>
+            <w:tcW w:w="1438" w:type="dxa"/>
+          </w:tcPr>
+          <w:p>
+            <w:pPr>
+              <w:jc w:val="center"/>
+              <w:rPr>
+                <w:sz w:val="20"/>
+                <w:szCs w:val="20"/>
+              </w:rPr>
+            </w:pPr>
+            <w:r>
+              <w:rPr>
+                <w:sz w:val="20"/>
+                <w:szCs w:val="20"/>
+              </w:rPr>
+              <w:t>VARCHAR(</w:t>
+            </w:r>
+            <w:r>
+              <w:rPr>
+                <w:sz w:val="20"/>
+                <w:szCs w:val="20"/>
+              </w:rPr>
+              <w:t>50</w:t>
+            </w:r>
+            <w:r>
+              <w:rPr>
+                <w:sz w:val="20"/>
+                <w:szCs w:val="20"/>
+              </w:rPr>
+              <w:t>)</w:t>
+            </w:r>
+          </w:p>
+        </w:tc>
+        <w:tc>
+          <w:tcPr>
+            <w:tcW w:w="1236" w:type="dxa"/>
+          </w:tcPr>
+          <w:p>
+            <w:pPr>
+              <w:jc w:val="center"/>
+              <w:rPr>
+                <w:sz w:val="20"/>
+                <w:szCs w:val="20"/>
+              </w:rPr>
+            </w:pPr>
+            <w:r>
+              <w:rPr>
+                <w:sz w:val="20"/>
+                <w:szCs w:val="20"/>
+              </w:rPr>
+              <w:t>52</w:t>
+            </w:r>
+          </w:p>
+        </w:tc>
+        <w:tc>
+          <w:tcPr>
+            <w:tcW w:w="1396" w:type="dxa"/>
           </w:tcPr>
           <w:p>
             <w:pPr>
@@ -3311,7 +2498,7 @@
         </w:tc>
         <w:tc>
           <w:tcPr>
-            <w:tcW w:w="1406" w:type="dxa"/>
+            <w:tcW w:w="1847" w:type="dxa"/>
           </w:tcPr>
           <w:p>
             <w:pPr>
@@ -3341,7 +2528,7 @@
       <w:tr>
         <w:tc>
           <w:tcPr>
-            <w:tcW w:w="1413" w:type="dxa"/>
+            <w:tcW w:w="1232" w:type="dxa"/>
             <w:vMerge/>
             <w:shd w:val="clear" w:color="auto" w:fill="8EAADB" w:themeFill="accent1" w:themeFillTint="99"/>
           </w:tcPr>
@@ -3353,7 +2540,7 @@
         </w:tc>
         <w:tc>
           <w:tcPr>
-            <w:tcW w:w="1410" w:type="dxa"/>
+            <w:tcW w:w="1345" w:type="dxa"/>
           </w:tcPr>
           <w:p>
             <w:pPr>
@@ -3374,49 +2561,49 @@
         </w:tc>
         <w:tc>
           <w:tcPr>
-            <w:tcW w:w="1446" w:type="dxa"/>
-          </w:tcPr>
-          <w:p>
-            <w:pPr>
-              <w:jc w:val="center"/>
-              <w:rPr>
-                <w:sz w:val="20"/>
-                <w:szCs w:val="20"/>
-              </w:rPr>
-            </w:pPr>
-            <w:r>
-              <w:rPr>
-                <w:sz w:val="20"/>
-                <w:szCs w:val="20"/>
-              </w:rPr>
-              <w:t>DECIMAL(3,2)</w:t>
-            </w:r>
-          </w:p>
-        </w:tc>
-        <w:tc>
-          <w:tcPr>
-            <w:tcW w:w="1408" w:type="dxa"/>
-          </w:tcPr>
-          <w:p>
-            <w:pPr>
-              <w:jc w:val="center"/>
-              <w:rPr>
-                <w:sz w:val="20"/>
-                <w:szCs w:val="20"/>
-              </w:rPr>
-            </w:pPr>
-            <w:r>
-              <w:rPr>
-                <w:sz w:val="20"/>
-                <w:szCs w:val="20"/>
-              </w:rPr>
-              <w:t>5</w:t>
-            </w:r>
-          </w:p>
-        </w:tc>
-        <w:tc>
-          <w:tcPr>
-            <w:tcW w:w="1411" w:type="dxa"/>
+            <w:tcW w:w="1438" w:type="dxa"/>
+          </w:tcPr>
+          <w:p>
+            <w:pPr>
+              <w:jc w:val="center"/>
+              <w:rPr>
+                <w:sz w:val="20"/>
+                <w:szCs w:val="20"/>
+              </w:rPr>
+            </w:pPr>
+            <w:r>
+              <w:rPr>
+                <w:sz w:val="20"/>
+                <w:szCs w:val="20"/>
+              </w:rPr>
+              <w:t>VARCHAR(50)</w:t>
+            </w:r>
+          </w:p>
+        </w:tc>
+        <w:tc>
+          <w:tcPr>
+            <w:tcW w:w="1236" w:type="dxa"/>
+          </w:tcPr>
+          <w:p>
+            <w:pPr>
+              <w:jc w:val="center"/>
+              <w:rPr>
+                <w:sz w:val="20"/>
+                <w:szCs w:val="20"/>
+              </w:rPr>
+            </w:pPr>
+            <w:r>
+              <w:rPr>
+                <w:sz w:val="20"/>
+                <w:szCs w:val="20"/>
+              </w:rPr>
+              <w:t>52</w:t>
+            </w:r>
+          </w:p>
+        </w:tc>
+        <w:tc>
+          <w:tcPr>
+            <w:tcW w:w="1396" w:type="dxa"/>
           </w:tcPr>
           <w:p>
             <w:pPr>
@@ -3437,22 +2624,22 @@
         </w:tc>
         <w:tc>
           <w:tcPr>
-            <w:tcW w:w="1406" w:type="dxa"/>
-          </w:tcPr>
-          <w:p>
-            <w:pPr>
-              <w:jc w:val="center"/>
-              <w:rPr>
-                <w:sz w:val="20"/>
-                <w:szCs w:val="20"/>
-              </w:rPr>
-            </w:pPr>
-            <w:r>
-              <w:rPr>
-                <w:sz w:val="20"/>
-                <w:szCs w:val="20"/>
-              </w:rPr>
-              <w:t>0.06</w:t>
+            <w:tcW w:w="1847" w:type="dxa"/>
+          </w:tcPr>
+          <w:p>
+            <w:pPr>
+              <w:jc w:val="center"/>
+              <w:rPr>
+                <w:sz w:val="20"/>
+                <w:szCs w:val="20"/>
+              </w:rPr>
+            </w:pPr>
+            <w:r>
+              <w:rPr>
+                <w:sz w:val="20"/>
+                <w:szCs w:val="20"/>
+              </w:rPr>
+              <w:t>Factory New</w:t>
             </w:r>
           </w:p>
         </w:tc>
@@ -3460,7 +2647,7 @@
       <w:tr>
         <w:tc>
           <w:tcPr>
-            <w:tcW w:w="1413" w:type="dxa"/>
+            <w:tcW w:w="1232" w:type="dxa"/>
             <w:vMerge/>
             <w:shd w:val="clear" w:color="auto" w:fill="8EAADB" w:themeFill="accent1" w:themeFillTint="99"/>
           </w:tcPr>
@@ -3472,7 +2659,7 @@
         </w:tc>
         <w:tc>
           <w:tcPr>
-            <w:tcW w:w="1410" w:type="dxa"/>
+            <w:tcW w:w="1345" w:type="dxa"/>
           </w:tcPr>
           <w:p>
             <w:pPr>
@@ -3493,49 +2680,63 @@
         </w:tc>
         <w:tc>
           <w:tcPr>
-            <w:tcW w:w="1446" w:type="dxa"/>
-          </w:tcPr>
-          <w:p>
-            <w:pPr>
-              <w:jc w:val="center"/>
-              <w:rPr>
-                <w:sz w:val="20"/>
-                <w:szCs w:val="20"/>
-              </w:rPr>
-            </w:pPr>
-            <w:r>
-              <w:rPr>
-                <w:sz w:val="20"/>
-                <w:szCs w:val="20"/>
-              </w:rPr>
-              <w:t>VARCHAR(45)</w:t>
-            </w:r>
-          </w:p>
-        </w:tc>
-        <w:tc>
-          <w:tcPr>
-            <w:tcW w:w="1408" w:type="dxa"/>
-          </w:tcPr>
-          <w:p>
-            <w:pPr>
-              <w:jc w:val="center"/>
-              <w:rPr>
-                <w:sz w:val="20"/>
-                <w:szCs w:val="20"/>
-              </w:rPr>
-            </w:pPr>
-            <w:r>
-              <w:rPr>
-                <w:sz w:val="20"/>
-                <w:szCs w:val="20"/>
-              </w:rPr>
-              <w:t>47</w:t>
-            </w:r>
-          </w:p>
-        </w:tc>
-        <w:tc>
-          <w:tcPr>
-            <w:tcW w:w="1411" w:type="dxa"/>
+            <w:tcW w:w="1438" w:type="dxa"/>
+          </w:tcPr>
+          <w:p>
+            <w:pPr>
+              <w:jc w:val="center"/>
+              <w:rPr>
+                <w:sz w:val="20"/>
+                <w:szCs w:val="20"/>
+              </w:rPr>
+            </w:pPr>
+            <w:r>
+              <w:rPr>
+                <w:sz w:val="20"/>
+                <w:szCs w:val="20"/>
+              </w:rPr>
+              <w:t>VARCHAR(</w:t>
+            </w:r>
+            <w:r>
+              <w:rPr>
+                <w:sz w:val="20"/>
+                <w:szCs w:val="20"/>
+              </w:rPr>
+              <w:t>50</w:t>
+            </w:r>
+            <w:r>
+              <w:rPr>
+                <w:sz w:val="20"/>
+                <w:szCs w:val="20"/>
+              </w:rPr>
+              <w:t>)</w:t>
+            </w:r>
+          </w:p>
+        </w:tc>
+        <w:tc>
+          <w:tcPr>
+            <w:tcW w:w="1236" w:type="dxa"/>
+          </w:tcPr>
+          <w:p>
+            <w:pPr>
+              <w:jc w:val="center"/>
+              <w:rPr>
+                <w:sz w:val="20"/>
+                <w:szCs w:val="20"/>
+              </w:rPr>
+            </w:pPr>
+            <w:r>
+              <w:rPr>
+                <w:sz w:val="20"/>
+                <w:szCs w:val="20"/>
+              </w:rPr>
+              <w:t>52</w:t>
+            </w:r>
+          </w:p>
+        </w:tc>
+        <w:tc>
+          <w:tcPr>
+            <w:tcW w:w="1396" w:type="dxa"/>
           </w:tcPr>
           <w:p>
             <w:pPr>
@@ -3556,7 +2757,7 @@
         </w:tc>
         <w:tc>
           <w:tcPr>
-            <w:tcW w:w="1406" w:type="dxa"/>
+            <w:tcW w:w="1847" w:type="dxa"/>
           </w:tcPr>
           <w:p>
             <w:pPr>
@@ -3586,7 +2787,7 @@
       <w:tr>
         <w:tc>
           <w:tcPr>
-            <w:tcW w:w="1413" w:type="dxa"/>
+            <w:tcW w:w="1232" w:type="dxa"/>
             <w:vMerge/>
             <w:shd w:val="clear" w:color="auto" w:fill="8EAADB" w:themeFill="accent1" w:themeFillTint="99"/>
           </w:tcPr>
@@ -3598,127 +2799,158 @@
         </w:tc>
         <w:tc>
           <w:tcPr>
-            <w:tcW w:w="1410" w:type="dxa"/>
-          </w:tcPr>
-          <w:p>
-            <w:pPr>
-              <w:jc w:val="center"/>
-              <w:rPr>
-                <w:sz w:val="20"/>
-                <w:szCs w:val="20"/>
-              </w:rPr>
-            </w:pPr>
-            <w:r>
-              <w:rPr>
-                <w:sz w:val="20"/>
-                <w:szCs w:val="20"/>
-              </w:rPr>
-              <w:t>Descrição</w:t>
-            </w:r>
-          </w:p>
-        </w:tc>
-        <w:tc>
-          <w:tcPr>
-            <w:tcW w:w="1446" w:type="dxa"/>
-          </w:tcPr>
-          <w:p>
-            <w:pPr>
-              <w:jc w:val="center"/>
-              <w:rPr>
-                <w:sz w:val="20"/>
-                <w:szCs w:val="20"/>
-              </w:rPr>
-            </w:pPr>
-            <w:r>
-              <w:rPr>
-                <w:sz w:val="20"/>
-                <w:szCs w:val="20"/>
-              </w:rPr>
-              <w:t>VARCHAR(</w:t>
-            </w:r>
-            <w:r>
-              <w:rPr>
-                <w:sz w:val="20"/>
-                <w:szCs w:val="20"/>
-              </w:rPr>
-              <w:t>5</w:t>
-            </w:r>
-            <w:r>
-              <w:rPr>
-                <w:sz w:val="20"/>
-                <w:szCs w:val="20"/>
-              </w:rPr>
-              <w:t>00)</w:t>
-            </w:r>
-          </w:p>
-        </w:tc>
-        <w:tc>
-          <w:tcPr>
-            <w:tcW w:w="1408" w:type="dxa"/>
-          </w:tcPr>
-          <w:p>
-            <w:pPr>
-              <w:jc w:val="center"/>
-              <w:rPr>
-                <w:sz w:val="20"/>
-                <w:szCs w:val="20"/>
-              </w:rPr>
-            </w:pPr>
-            <w:r>
-              <w:rPr>
-                <w:sz w:val="20"/>
-                <w:szCs w:val="20"/>
-              </w:rPr>
-              <w:t>5</w:t>
-            </w:r>
-            <w:r>
-              <w:rPr>
-                <w:sz w:val="20"/>
-                <w:szCs w:val="20"/>
-              </w:rPr>
-              <w:t>02</w:t>
-            </w:r>
-          </w:p>
-        </w:tc>
-        <w:tc>
-          <w:tcPr>
-            <w:tcW w:w="1411" w:type="dxa"/>
-          </w:tcPr>
-          <w:p>
-            <w:pPr>
-              <w:jc w:val="center"/>
-              <w:rPr>
-                <w:sz w:val="20"/>
-                <w:szCs w:val="20"/>
-              </w:rPr>
-            </w:pPr>
-            <w:r>
-              <w:rPr>
-                <w:sz w:val="20"/>
-                <w:szCs w:val="20"/>
-              </w:rPr>
-              <w:t>Descrição de um artigo</w:t>
-            </w:r>
-          </w:p>
-        </w:tc>
-        <w:tc>
-          <w:tcPr>
-            <w:tcW w:w="1406" w:type="dxa"/>
-          </w:tcPr>
-          <w:p>
-            <w:pPr>
-              <w:jc w:val="center"/>
-              <w:rPr>
-                <w:sz w:val="20"/>
-                <w:szCs w:val="20"/>
-              </w:rPr>
-            </w:pPr>
-            <w:r>
-              <w:rPr>
-                <w:sz w:val="20"/>
-                <w:szCs w:val="20"/>
-              </w:rPr>
-              <w:t>É uma pistola.</w:t>
+            <w:tcW w:w="1345" w:type="dxa"/>
+          </w:tcPr>
+          <w:p>
+            <w:pPr>
+              <w:jc w:val="center"/>
+              <w:rPr>
+                <w:sz w:val="20"/>
+                <w:szCs w:val="20"/>
+              </w:rPr>
+            </w:pPr>
+            <w:r>
+              <w:rPr>
+                <w:sz w:val="20"/>
+                <w:szCs w:val="20"/>
+              </w:rPr>
+              <w:t>Imagem</w:t>
+            </w:r>
+          </w:p>
+        </w:tc>
+        <w:tc>
+          <w:tcPr>
+            <w:tcW w:w="1438" w:type="dxa"/>
+          </w:tcPr>
+          <w:p>
+            <w:pPr>
+              <w:jc w:val="center"/>
+              <w:rPr>
+                <w:sz w:val="20"/>
+                <w:szCs w:val="20"/>
+              </w:rPr>
+            </w:pPr>
+            <w:r>
+              <w:rPr>
+                <w:sz w:val="20"/>
+                <w:szCs w:val="20"/>
+              </w:rPr>
+              <w:t>VARCHAR(500)</w:t>
+            </w:r>
+          </w:p>
+        </w:tc>
+        <w:tc>
+          <w:tcPr>
+            <w:tcW w:w="1236" w:type="dxa"/>
+          </w:tcPr>
+          <w:p>
+            <w:pPr>
+              <w:jc w:val="center"/>
+              <w:rPr>
+                <w:sz w:val="20"/>
+                <w:szCs w:val="20"/>
+              </w:rPr>
+            </w:pPr>
+            <w:r>
+              <w:rPr>
+                <w:sz w:val="20"/>
+                <w:szCs w:val="20"/>
+              </w:rPr>
+              <w:t>502</w:t>
+            </w:r>
+          </w:p>
+        </w:tc>
+        <w:tc>
+          <w:tcPr>
+            <w:tcW w:w="1396" w:type="dxa"/>
+          </w:tcPr>
+          <w:p>
+            <w:pPr>
+              <w:jc w:val="center"/>
+              <w:rPr>
+                <w:sz w:val="20"/>
+                <w:szCs w:val="20"/>
+              </w:rPr>
+            </w:pPr>
+            <w:r>
+              <w:rPr>
+                <w:sz w:val="20"/>
+                <w:szCs w:val="20"/>
+              </w:rPr>
+              <w:t>Caminho</w:t>
+            </w:r>
+            <w:r>
+              <w:rPr>
+                <w:sz w:val="20"/>
+                <w:szCs w:val="20"/>
+              </w:rPr>
+              <w:t>/Path</w:t>
+            </w:r>
+            <w:r>
+              <w:rPr>
+                <w:sz w:val="20"/>
+                <w:szCs w:val="20"/>
+              </w:rPr>
+              <w:t xml:space="preserve"> para a foto do artigo</w:t>
+            </w:r>
+          </w:p>
+        </w:tc>
+        <w:tc>
+          <w:tcPr>
+            <w:tcW w:w="1847" w:type="dxa"/>
+          </w:tcPr>
+          <w:p>
+            <w:pPr>
+              <w:jc w:val="center"/>
+              <w:rPr>
+                <w:sz w:val="20"/>
+                <w:szCs w:val="20"/>
+                <w:lang w:val="en-US"/>
+              </w:rPr>
+            </w:pPr>
+            <w:r>
+              <w:rPr>
+                <w:sz w:val="20"/>
+                <w:szCs w:val="20"/>
+                <w:lang w:val="en-US"/>
+              </w:rPr>
+              <w:t>C:\Users\anton</w:t>
+            </w:r>
+          </w:p>
+          <w:p>
+            <w:pPr>
+              <w:jc w:val="center"/>
+              <w:rPr>
+                <w:sz w:val="20"/>
+                <w:szCs w:val="20"/>
+                <w:lang w:val="en-US"/>
+              </w:rPr>
+            </w:pPr>
+            <w:r>
+              <w:rPr>
+                <w:sz w:val="20"/>
+                <w:szCs w:val="20"/>
+                <w:lang w:val="en-US"/>
+              </w:rPr>
+              <w:t>\Desktop</w:t>
+            </w:r>
+          </w:p>
+          <w:p>
+            <w:pPr>
+              <w:jc w:val="center"/>
+              <w:rPr>
+                <w:sz w:val="20"/>
+                <w:szCs w:val="20"/>
+                <w:lang w:val="en-US"/>
+              </w:rPr>
+            </w:pPr>
+            <w:r>
+              <w:rPr>
+                <w:sz w:val="20"/>
+                <w:szCs w:val="20"/>
+                <w:lang w:val="en-US"/>
+              </w:rPr>
+              <w:t>\FOTOS\dragon.png</w:t>
             </w:r>
           </w:p>
         </w:tc>
@@ -3726,170 +2958,135 @@
       <w:tr>
         <w:tc>
           <w:tcPr>
-            <w:tcW w:w="1413" w:type="dxa"/>
+            <w:tcW w:w="1232" w:type="dxa"/>
             <w:vMerge/>
             <w:shd w:val="clear" w:color="auto" w:fill="8EAADB" w:themeFill="accent1" w:themeFillTint="99"/>
           </w:tcPr>
           <w:p>
             <w:pPr>
               <w:jc w:val="center"/>
-            </w:pPr>
-          </w:p>
-        </w:tc>
-        <w:tc>
-          <w:tcPr>
-            <w:tcW w:w="1410" w:type="dxa"/>
-          </w:tcPr>
-          <w:p>
-            <w:pPr>
-              <w:jc w:val="center"/>
-              <w:rPr>
-                <w:sz w:val="20"/>
-                <w:szCs w:val="20"/>
-              </w:rPr>
-            </w:pPr>
-            <w:r>
-              <w:rPr>
-                <w:sz w:val="20"/>
-                <w:szCs w:val="20"/>
-              </w:rPr>
-              <w:t>Imagem</w:t>
-            </w:r>
-          </w:p>
-        </w:tc>
-        <w:tc>
-          <w:tcPr>
-            <w:tcW w:w="1446" w:type="dxa"/>
-          </w:tcPr>
-          <w:p>
-            <w:pPr>
-              <w:jc w:val="center"/>
-              <w:rPr>
-                <w:sz w:val="20"/>
-                <w:szCs w:val="20"/>
-              </w:rPr>
-            </w:pPr>
-            <w:r>
-              <w:rPr>
-                <w:sz w:val="20"/>
-                <w:szCs w:val="20"/>
-              </w:rPr>
-              <w:t>VARCHAR(500)</w:t>
-            </w:r>
-          </w:p>
-        </w:tc>
-        <w:tc>
-          <w:tcPr>
-            <w:tcW w:w="1408" w:type="dxa"/>
-          </w:tcPr>
-          <w:p>
-            <w:pPr>
-              <w:jc w:val="center"/>
-              <w:rPr>
-                <w:sz w:val="20"/>
-                <w:szCs w:val="20"/>
-              </w:rPr>
-            </w:pPr>
-            <w:r>
-              <w:rPr>
-                <w:sz w:val="20"/>
-                <w:szCs w:val="20"/>
-              </w:rPr>
-              <w:t>502</w:t>
-            </w:r>
-          </w:p>
-        </w:tc>
-        <w:tc>
-          <w:tcPr>
-            <w:tcW w:w="1411" w:type="dxa"/>
-          </w:tcPr>
-          <w:p>
-            <w:pPr>
-              <w:jc w:val="center"/>
-              <w:rPr>
-                <w:sz w:val="20"/>
-                <w:szCs w:val="20"/>
-              </w:rPr>
-            </w:pPr>
-            <w:r>
-              <w:rPr>
-                <w:sz w:val="20"/>
-                <w:szCs w:val="20"/>
-              </w:rPr>
-              <w:t>Caminho</w:t>
-            </w:r>
-            <w:r>
-              <w:rPr>
-                <w:sz w:val="20"/>
-                <w:szCs w:val="20"/>
-              </w:rPr>
-              <w:t>/Path</w:t>
-            </w:r>
-            <w:r>
-              <w:rPr>
-                <w:sz w:val="20"/>
-                <w:szCs w:val="20"/>
-              </w:rPr>
-              <w:t xml:space="preserve"> para a foto do artigo</w:t>
-            </w:r>
-          </w:p>
-        </w:tc>
-        <w:tc>
-          <w:tcPr>
-            <w:tcW w:w="1406" w:type="dxa"/>
-          </w:tcPr>
-          <w:p>
-            <w:pPr>
-              <w:jc w:val="center"/>
-              <w:rPr>
-                <w:sz w:val="20"/>
-                <w:szCs w:val="20"/>
+              <w:rPr>
                 <w:lang w:val="en-US"/>
               </w:rPr>
             </w:pPr>
-            <w:r>
-              <w:rPr>
-                <w:sz w:val="20"/>
-                <w:szCs w:val="20"/>
-                <w:lang w:val="en-US"/>
-              </w:rPr>
-              <w:t>C:\Users\anton</w:t>
-            </w:r>
-          </w:p>
-          <w:p>
-            <w:pPr>
-              <w:jc w:val="center"/>
-              <w:rPr>
-                <w:sz w:val="20"/>
-                <w:szCs w:val="20"/>
-                <w:lang w:val="en-US"/>
-              </w:rPr>
-            </w:pPr>
-            <w:r>
-              <w:rPr>
-                <w:sz w:val="20"/>
-                <w:szCs w:val="20"/>
-                <w:lang w:val="en-US"/>
-              </w:rPr>
-              <w:t>\Desktop</w:t>
-            </w:r>
-          </w:p>
-          <w:p>
-            <w:pPr>
-              <w:jc w:val="center"/>
-              <w:rPr>
-                <w:sz w:val="20"/>
-                <w:szCs w:val="20"/>
-                <w:lang w:val="en-US"/>
-              </w:rPr>
-            </w:pPr>
-            <w:r>
-              <w:rPr>
-                <w:sz w:val="20"/>
-                <w:szCs w:val="20"/>
-                <w:lang w:val="en-US"/>
-              </w:rPr>
-              <w:t>\FOTOS\dragon.png</w:t>
+          </w:p>
+        </w:tc>
+        <w:tc>
+          <w:tcPr>
+            <w:tcW w:w="1345" w:type="dxa"/>
+          </w:tcPr>
+          <w:p>
+            <w:pPr>
+              <w:jc w:val="center"/>
+              <w:rPr>
+                <w:sz w:val="20"/>
+                <w:szCs w:val="20"/>
+              </w:rPr>
+            </w:pPr>
+            <w:r>
+              <w:rPr>
+                <w:sz w:val="20"/>
+                <w:szCs w:val="20"/>
+              </w:rPr>
+              <w:t>Tipo de Artigo</w:t>
+            </w:r>
+          </w:p>
+        </w:tc>
+        <w:tc>
+          <w:tcPr>
+            <w:tcW w:w="1438" w:type="dxa"/>
+          </w:tcPr>
+          <w:p>
+            <w:pPr>
+              <w:jc w:val="center"/>
+              <w:rPr>
+                <w:sz w:val="20"/>
+                <w:szCs w:val="20"/>
+              </w:rPr>
+            </w:pPr>
+            <w:r>
+              <w:rPr>
+                <w:sz w:val="20"/>
+                <w:szCs w:val="20"/>
+              </w:rPr>
+              <w:t>VARCHAR(</w:t>
+            </w:r>
+            <w:r>
+              <w:rPr>
+                <w:sz w:val="20"/>
+                <w:szCs w:val="20"/>
+              </w:rPr>
+              <w:t>45</w:t>
+            </w:r>
+            <w:r>
+              <w:rPr>
+                <w:sz w:val="20"/>
+                <w:szCs w:val="20"/>
+              </w:rPr>
+              <w:t>)</w:t>
+            </w:r>
+          </w:p>
+        </w:tc>
+        <w:tc>
+          <w:tcPr>
+            <w:tcW w:w="1236" w:type="dxa"/>
+          </w:tcPr>
+          <w:p>
+            <w:pPr>
+              <w:jc w:val="center"/>
+              <w:rPr>
+                <w:sz w:val="20"/>
+                <w:szCs w:val="20"/>
+              </w:rPr>
+            </w:pPr>
+            <w:r>
+              <w:rPr>
+                <w:sz w:val="20"/>
+                <w:szCs w:val="20"/>
+              </w:rPr>
+              <w:t>47</w:t>
+            </w:r>
+          </w:p>
+        </w:tc>
+        <w:tc>
+          <w:tcPr>
+            <w:tcW w:w="1396" w:type="dxa"/>
+          </w:tcPr>
+          <w:p>
+            <w:pPr>
+              <w:jc w:val="center"/>
+              <w:rPr>
+                <w:sz w:val="20"/>
+                <w:szCs w:val="20"/>
+              </w:rPr>
+            </w:pPr>
+            <w:r>
+              <w:rPr>
+                <w:sz w:val="20"/>
+                <w:szCs w:val="20"/>
+              </w:rPr>
+              <w:t>Pode ser skins de facas, luvas e armas</w:t>
+            </w:r>
+          </w:p>
+        </w:tc>
+        <w:tc>
+          <w:tcPr>
+            <w:tcW w:w="1847" w:type="dxa"/>
+          </w:tcPr>
+          <w:p>
+            <w:pPr>
+              <w:jc w:val="center"/>
+              <w:rPr>
+                <w:sz w:val="20"/>
+                <w:szCs w:val="20"/>
+              </w:rPr>
+            </w:pPr>
+            <w:r>
+              <w:rPr>
+                <w:sz w:val="20"/>
+                <w:szCs w:val="20"/>
+              </w:rPr>
+              <w:t>AK47</w:t>
             </w:r>
           </w:p>
         </w:tc>
@@ -3897,141 +3094,19 @@
       <w:tr>
         <w:tc>
           <w:tcPr>
-            <w:tcW w:w="1413" w:type="dxa"/>
+            <w:tcW w:w="1232" w:type="dxa"/>
             <w:vMerge/>
             <w:shd w:val="clear" w:color="auto" w:fill="8EAADB" w:themeFill="accent1" w:themeFillTint="99"/>
           </w:tcPr>
           <w:p>
             <w:pPr>
               <w:jc w:val="center"/>
-              <w:rPr>
-                <w:lang w:val="en-US"/>
-              </w:rPr>
-            </w:pPr>
-          </w:p>
-        </w:tc>
-        <w:tc>
-          <w:tcPr>
-            <w:tcW w:w="1410" w:type="dxa"/>
-          </w:tcPr>
-          <w:p>
-            <w:pPr>
-              <w:jc w:val="center"/>
-              <w:rPr>
-                <w:sz w:val="20"/>
-                <w:szCs w:val="20"/>
-              </w:rPr>
-            </w:pPr>
-            <w:r>
-              <w:rPr>
-                <w:sz w:val="20"/>
-                <w:szCs w:val="20"/>
-              </w:rPr>
-              <w:t>Tipo de Artigo</w:t>
-            </w:r>
-          </w:p>
-        </w:tc>
-        <w:tc>
-          <w:tcPr>
-            <w:tcW w:w="1446" w:type="dxa"/>
-          </w:tcPr>
-          <w:p>
-            <w:pPr>
-              <w:jc w:val="center"/>
-              <w:rPr>
-                <w:sz w:val="20"/>
-                <w:szCs w:val="20"/>
-              </w:rPr>
-            </w:pPr>
-            <w:r>
-              <w:rPr>
-                <w:sz w:val="20"/>
-                <w:szCs w:val="20"/>
-              </w:rPr>
-              <w:t>VARCHAR(45)</w:t>
-            </w:r>
-          </w:p>
-        </w:tc>
-        <w:tc>
-          <w:tcPr>
-            <w:tcW w:w="1408" w:type="dxa"/>
-          </w:tcPr>
-          <w:p>
-            <w:pPr>
-              <w:jc w:val="center"/>
-              <w:rPr>
-                <w:sz w:val="20"/>
-                <w:szCs w:val="20"/>
-              </w:rPr>
-            </w:pPr>
-            <w:r>
-              <w:rPr>
-                <w:sz w:val="20"/>
-                <w:szCs w:val="20"/>
-              </w:rPr>
-              <w:t>47</w:t>
-            </w:r>
-          </w:p>
-        </w:tc>
-        <w:tc>
-          <w:tcPr>
-            <w:tcW w:w="1411" w:type="dxa"/>
-          </w:tcPr>
-          <w:p>
-            <w:pPr>
-              <w:jc w:val="center"/>
-              <w:rPr>
-                <w:sz w:val="20"/>
-                <w:szCs w:val="20"/>
-              </w:rPr>
-            </w:pPr>
-            <w:r>
-              <w:rPr>
-                <w:sz w:val="20"/>
-                <w:szCs w:val="20"/>
-              </w:rPr>
-              <w:t>Pode ser skins de facas, luvas e armas</w:t>
-            </w:r>
-          </w:p>
-        </w:tc>
-        <w:tc>
-          <w:tcPr>
-            <w:tcW w:w="1406" w:type="dxa"/>
-          </w:tcPr>
-          <w:p>
-            <w:pPr>
-              <w:jc w:val="center"/>
-              <w:rPr>
-                <w:sz w:val="20"/>
-                <w:szCs w:val="20"/>
-              </w:rPr>
-            </w:pPr>
-            <w:r>
-              <w:rPr>
-                <w:sz w:val="20"/>
-                <w:szCs w:val="20"/>
-              </w:rPr>
-              <w:t>Arma</w:t>
-            </w:r>
-          </w:p>
-        </w:tc>
-      </w:tr>
-      <w:tr>
-        <w:tc>
-          <w:tcPr>
-            <w:tcW w:w="1413" w:type="dxa"/>
-            <w:vMerge/>
-            <w:shd w:val="clear" w:color="auto" w:fill="8EAADB" w:themeFill="accent1" w:themeFillTint="99"/>
-          </w:tcPr>
-          <w:p>
-            <w:pPr>
-              <w:jc w:val="center"/>
-            </w:pPr>
-          </w:p>
-        </w:tc>
-        <w:tc>
-          <w:tcPr>
-            <w:tcW w:w="1410" w:type="dxa"/>
+            </w:pPr>
+          </w:p>
+        </w:tc>
+        <w:tc>
+          <w:tcPr>
+            <w:tcW w:w="1345" w:type="dxa"/>
           </w:tcPr>
           <w:p>
             <w:pPr>
@@ -4052,7 +3127,7 @@
         </w:tc>
         <w:tc>
           <w:tcPr>
-            <w:tcW w:w="1446" w:type="dxa"/>
+            <w:tcW w:w="1438" w:type="dxa"/>
           </w:tcPr>
           <w:p>
             <w:pPr>
@@ -4073,7 +3148,7 @@
         </w:tc>
         <w:tc>
           <w:tcPr>
-            <w:tcW w:w="1408" w:type="dxa"/>
+            <w:tcW w:w="1236" w:type="dxa"/>
           </w:tcPr>
           <w:p>
             <w:pPr>
@@ -4094,7 +3169,7 @@
         </w:tc>
         <w:tc>
           <w:tcPr>
-            <w:tcW w:w="1411" w:type="dxa"/>
+            <w:tcW w:w="1396" w:type="dxa"/>
           </w:tcPr>
           <w:p>
             <w:pPr>
@@ -4122,7 +3197,7 @@
         </w:tc>
         <w:tc>
           <w:tcPr>
-            <w:tcW w:w="1406" w:type="dxa"/>
+            <w:tcW w:w="1847" w:type="dxa"/>
           </w:tcPr>
           <w:p>
             <w:pPr>
@@ -4138,125 +3213,6 @@
                 <w:szCs w:val="20"/>
               </w:rPr>
               <w:t>79</w:t>
-            </w:r>
-          </w:p>
-        </w:tc>
-      </w:tr>
-      <w:tr>
-        <w:tc>
-          <w:tcPr>
-            <w:tcW w:w="1413" w:type="dxa"/>
-            <w:vMerge/>
-            <w:shd w:val="clear" w:color="auto" w:fill="8EAADB" w:themeFill="accent1" w:themeFillTint="99"/>
-          </w:tcPr>
-          <w:p>
-            <w:pPr>
-              <w:jc w:val="center"/>
-            </w:pPr>
-          </w:p>
-        </w:tc>
-        <w:tc>
-          <w:tcPr>
-            <w:tcW w:w="1410" w:type="dxa"/>
-          </w:tcPr>
-          <w:p>
-            <w:pPr>
-              <w:jc w:val="center"/>
-              <w:rPr>
-                <w:sz w:val="20"/>
-                <w:szCs w:val="20"/>
-              </w:rPr>
-            </w:pPr>
-            <w:r>
-              <w:rPr>
-                <w:sz w:val="20"/>
-                <w:szCs w:val="20"/>
-              </w:rPr>
-              <w:t>Transação_ID</w:t>
-            </w:r>
-          </w:p>
-        </w:tc>
-        <w:tc>
-          <w:tcPr>
-            <w:tcW w:w="1446" w:type="dxa"/>
-          </w:tcPr>
-          <w:p>
-            <w:pPr>
-              <w:jc w:val="center"/>
-              <w:rPr>
-                <w:sz w:val="20"/>
-                <w:szCs w:val="20"/>
-              </w:rPr>
-            </w:pPr>
-            <w:r>
-              <w:rPr>
-                <w:sz w:val="20"/>
-                <w:szCs w:val="20"/>
-              </w:rPr>
-              <w:t>INT</w:t>
-            </w:r>
-          </w:p>
-        </w:tc>
-        <w:tc>
-          <w:tcPr>
-            <w:tcW w:w="1408" w:type="dxa"/>
-          </w:tcPr>
-          <w:p>
-            <w:pPr>
-              <w:jc w:val="center"/>
-              <w:rPr>
-                <w:sz w:val="20"/>
-                <w:szCs w:val="20"/>
-              </w:rPr>
-            </w:pPr>
-            <w:r>
-              <w:rPr>
-                <w:sz w:val="20"/>
-                <w:szCs w:val="20"/>
-              </w:rPr>
-              <w:t>4</w:t>
-            </w:r>
-          </w:p>
-        </w:tc>
-        <w:tc>
-          <w:tcPr>
-            <w:tcW w:w="1411" w:type="dxa"/>
-          </w:tcPr>
-          <w:p>
-            <w:pPr>
-              <w:jc w:val="center"/>
-              <w:rPr>
-                <w:sz w:val="20"/>
-                <w:szCs w:val="20"/>
-              </w:rPr>
-            </w:pPr>
-            <w:r>
-              <w:rPr>
-                <w:sz w:val="20"/>
-                <w:szCs w:val="20"/>
-              </w:rPr>
-              <w:t>ID da transação em que o artigo está envolvido</w:t>
-            </w:r>
-          </w:p>
-        </w:tc>
-        <w:tc>
-          <w:tcPr>
-            <w:tcW w:w="1406" w:type="dxa"/>
-          </w:tcPr>
-          <w:p>
-            <w:pPr>
-              <w:jc w:val="center"/>
-              <w:rPr>
-                <w:sz w:val="20"/>
-                <w:szCs w:val="20"/>
-              </w:rPr>
-            </w:pPr>
-            <w:r>
-              <w:rPr>
-                <w:sz w:val="20"/>
-                <w:szCs w:val="20"/>
-              </w:rPr>
-              <w:t>567</w:t>
             </w:r>
           </w:p>
         </w:tc>
@@ -4299,7 +3255,6 @@
                 <w:b/>
                 <w:bCs/>
               </w:rPr>
-              <w:lastRenderedPageBreak/>
               <w:t>ENTIDADE</w:t>
             </w:r>
           </w:p>
@@ -5163,6 +4118,7 @@
                 <w:b/>
                 <w:bCs/>
               </w:rPr>
+              <w:lastRenderedPageBreak/>
               <w:t>ENTIDADE</w:t>
             </w:r>
           </w:p>
@@ -5453,7 +4409,14 @@
                 <w:sz w:val="20"/>
                 <w:szCs w:val="20"/>
               </w:rPr>
-              <w:t>100.45</w:t>
+              <w:t>100.</w:t>
+            </w:r>
+            <w:r>
+              <w:rPr>
+                <w:sz w:val="20"/>
+                <w:szCs w:val="20"/>
+              </w:rPr>
+              <w:t>50</w:t>
             </w:r>
           </w:p>
           <w:p>
@@ -5698,7 +4661,14 @@
                 <w:sz w:val="20"/>
                 <w:szCs w:val="20"/>
               </w:rPr>
-              <w:t>12.45</w:t>
+              <w:t>12.</w:t>
+            </w:r>
+            <w:r>
+              <w:rPr>
+                <w:sz w:val="20"/>
+                <w:szCs w:val="20"/>
+              </w:rPr>
+              <w:t>50</w:t>
             </w:r>
           </w:p>
         </w:tc>
@@ -6029,7 +4999,14 @@
                 <w:sz w:val="20"/>
                 <w:szCs w:val="20"/>
               </w:rPr>
-              <w:t>456</w:t>
+              <w:t>50</w:t>
+            </w:r>
+            <w:r>
+              <w:rPr>
+                <w:sz w:val="20"/>
+                <w:szCs w:val="20"/>
+              </w:rPr>
+              <w:t>6</w:t>
             </w:r>
           </w:p>
         </w:tc>
@@ -6218,6 +5195,539 @@
                 <w:b/>
                 <w:bCs/>
               </w:rPr>
+              <w:t>ENTIDADE</w:t>
+            </w:r>
+          </w:p>
+        </w:tc>
+        <w:tc>
+          <w:tcPr>
+            <w:tcW w:w="1410" w:type="dxa"/>
+            <w:shd w:val="clear" w:color="auto" w:fill="8EAADB" w:themeFill="accent1" w:themeFillTint="99"/>
+          </w:tcPr>
+          <w:p>
+            <w:pPr>
+              <w:jc w:val="center"/>
+              <w:rPr>
+                <w:b/>
+                <w:bCs/>
+              </w:rPr>
+            </w:pPr>
+            <w:r>
+              <w:rPr>
+                <w:b/>
+                <w:bCs/>
+              </w:rPr>
+              <w:t>ATRIBUTO</w:t>
+            </w:r>
+          </w:p>
+        </w:tc>
+        <w:tc>
+          <w:tcPr>
+            <w:tcW w:w="1446" w:type="dxa"/>
+            <w:shd w:val="clear" w:color="auto" w:fill="8EAADB" w:themeFill="accent1" w:themeFillTint="99"/>
+          </w:tcPr>
+          <w:p>
+            <w:pPr>
+              <w:jc w:val="center"/>
+              <w:rPr>
+                <w:b/>
+                <w:bCs/>
+              </w:rPr>
+            </w:pPr>
+            <w:r>
+              <w:rPr>
+                <w:b/>
+                <w:bCs/>
+              </w:rPr>
+              <w:t>TIPO DE DADOS</w:t>
+            </w:r>
+          </w:p>
+        </w:tc>
+        <w:tc>
+          <w:tcPr>
+            <w:tcW w:w="1408" w:type="dxa"/>
+            <w:shd w:val="clear" w:color="auto" w:fill="8EAADB" w:themeFill="accent1" w:themeFillTint="99"/>
+          </w:tcPr>
+          <w:p>
+            <w:pPr>
+              <w:jc w:val="center"/>
+              <w:rPr>
+                <w:b/>
+                <w:bCs/>
+              </w:rPr>
+            </w:pPr>
+            <w:r>
+              <w:rPr>
+                <w:b/>
+                <w:bCs/>
+              </w:rPr>
+              <w:t>ESPAÇO OCUPADO (BYTES)</w:t>
+            </w:r>
+          </w:p>
+        </w:tc>
+        <w:tc>
+          <w:tcPr>
+            <w:tcW w:w="1411" w:type="dxa"/>
+            <w:shd w:val="clear" w:color="auto" w:fill="8EAADB" w:themeFill="accent1" w:themeFillTint="99"/>
+          </w:tcPr>
+          <w:p>
+            <w:pPr>
+              <w:jc w:val="center"/>
+              <w:rPr>
+                <w:b/>
+                <w:bCs/>
+              </w:rPr>
+            </w:pPr>
+            <w:r>
+              <w:rPr>
+                <w:b/>
+                <w:bCs/>
+              </w:rPr>
+              <w:t>DESCRIÇÃO</w:t>
+            </w:r>
+          </w:p>
+        </w:tc>
+        <w:tc>
+          <w:tcPr>
+            <w:tcW w:w="1271" w:type="dxa"/>
+            <w:shd w:val="clear" w:color="auto" w:fill="8EAADB" w:themeFill="accent1" w:themeFillTint="99"/>
+          </w:tcPr>
+          <w:p>
+            <w:pPr>
+              <w:jc w:val="center"/>
+              <w:rPr>
+                <w:b/>
+                <w:bCs/>
+              </w:rPr>
+            </w:pPr>
+            <w:r>
+              <w:rPr>
+                <w:b/>
+                <w:bCs/>
+              </w:rPr>
+              <w:t>EXEMPLO</w:t>
+            </w:r>
+          </w:p>
+        </w:tc>
+      </w:tr>
+      <w:tr>
+        <w:tc>
+          <w:tcPr>
+            <w:tcW w:w="1413" w:type="dxa"/>
+            <w:vMerge w:val="restart"/>
+            <w:shd w:val="clear" w:color="auto" w:fill="8EAADB" w:themeFill="accent1" w:themeFillTint="99"/>
+          </w:tcPr>
+          <w:p>
+            <w:pPr>
+              <w:jc w:val="center"/>
+              <w:rPr>
+                <w:b/>
+                <w:bCs/>
+              </w:rPr>
+            </w:pPr>
+          </w:p>
+          <w:p>
+            <w:pPr>
+              <w:jc w:val="center"/>
+              <w:rPr>
+                <w:b/>
+                <w:bCs/>
+              </w:rPr>
+            </w:pPr>
+          </w:p>
+          <w:p>
+            <w:pPr>
+              <w:jc w:val="center"/>
+              <w:rPr>
+                <w:b/>
+                <w:bCs/>
+              </w:rPr>
+            </w:pPr>
+          </w:p>
+          <w:p>
+            <w:pPr>
+              <w:jc w:val="center"/>
+              <w:rPr>
+                <w:b/>
+                <w:bCs/>
+              </w:rPr>
+            </w:pPr>
+            <w:r>
+              <w:rPr>
+                <w:b/>
+                <w:bCs/>
+              </w:rPr>
+              <w:t>HISTÓRICO DE TRANSAÇÕES</w:t>
+            </w:r>
+          </w:p>
+        </w:tc>
+        <w:tc>
+          <w:tcPr>
+            <w:tcW w:w="1410" w:type="dxa"/>
+          </w:tcPr>
+          <w:p>
+            <w:pPr>
+              <w:jc w:val="center"/>
+              <w:rPr>
+                <w:sz w:val="20"/>
+                <w:szCs w:val="20"/>
+              </w:rPr>
+            </w:pPr>
+            <w:r>
+              <w:rPr>
+                <w:sz w:val="20"/>
+                <w:szCs w:val="20"/>
+              </w:rPr>
+              <w:t>Utilizador_ID</w:t>
+            </w:r>
+          </w:p>
+        </w:tc>
+        <w:tc>
+          <w:tcPr>
+            <w:tcW w:w="1446" w:type="dxa"/>
+          </w:tcPr>
+          <w:p>
+            <w:pPr>
+              <w:jc w:val="center"/>
+              <w:rPr>
+                <w:sz w:val="20"/>
+                <w:szCs w:val="20"/>
+              </w:rPr>
+            </w:pPr>
+            <w:r>
+              <w:rPr>
+                <w:sz w:val="20"/>
+                <w:szCs w:val="20"/>
+              </w:rPr>
+              <w:t>INT</w:t>
+            </w:r>
+          </w:p>
+        </w:tc>
+        <w:tc>
+          <w:tcPr>
+            <w:tcW w:w="1408" w:type="dxa"/>
+          </w:tcPr>
+          <w:p>
+            <w:pPr>
+              <w:jc w:val="center"/>
+              <w:rPr>
+                <w:sz w:val="20"/>
+                <w:szCs w:val="20"/>
+              </w:rPr>
+            </w:pPr>
+            <w:r>
+              <w:rPr>
+                <w:sz w:val="20"/>
+                <w:szCs w:val="20"/>
+              </w:rPr>
+              <w:t>4</w:t>
+            </w:r>
+          </w:p>
+        </w:tc>
+        <w:tc>
+          <w:tcPr>
+            <w:tcW w:w="1411" w:type="dxa"/>
+          </w:tcPr>
+          <w:p>
+            <w:pPr>
+              <w:jc w:val="center"/>
+              <w:rPr>
+                <w:sz w:val="20"/>
+                <w:szCs w:val="20"/>
+              </w:rPr>
+            </w:pPr>
+            <w:r>
+              <w:rPr>
+                <w:sz w:val="20"/>
+                <w:szCs w:val="20"/>
+              </w:rPr>
+              <w:t xml:space="preserve">ID </w:t>
+            </w:r>
+            <w:r>
+              <w:rPr>
+                <w:sz w:val="20"/>
+                <w:szCs w:val="20"/>
+              </w:rPr>
+              <w:t xml:space="preserve">do utilizador </w:t>
+            </w:r>
+            <w:r>
+              <w:rPr>
+                <w:sz w:val="20"/>
+                <w:szCs w:val="20"/>
+              </w:rPr>
+              <w:t>ao qua</w:t>
+            </w:r>
+            <w:r>
+              <w:rPr>
+                <w:sz w:val="20"/>
+                <w:szCs w:val="20"/>
+              </w:rPr>
+              <w:t>l pertence o histórico</w:t>
+            </w:r>
+          </w:p>
+        </w:tc>
+        <w:tc>
+          <w:tcPr>
+            <w:tcW w:w="1271" w:type="dxa"/>
+          </w:tcPr>
+          <w:p>
+            <w:pPr>
+              <w:jc w:val="center"/>
+              <w:rPr>
+                <w:sz w:val="20"/>
+                <w:szCs w:val="20"/>
+              </w:rPr>
+            </w:pPr>
+            <w:r>
+              <w:rPr>
+                <w:sz w:val="20"/>
+                <w:szCs w:val="20"/>
+              </w:rPr>
+              <w:t>51</w:t>
+            </w:r>
+          </w:p>
+        </w:tc>
+      </w:tr>
+      <w:tr>
+        <w:tc>
+          <w:tcPr>
+            <w:tcW w:w="1413" w:type="dxa"/>
+            <w:vMerge/>
+            <w:shd w:val="clear" w:color="auto" w:fill="8EAADB" w:themeFill="accent1" w:themeFillTint="99"/>
+          </w:tcPr>
+          <w:p>
+            <w:pPr>
+              <w:jc w:val="center"/>
+            </w:pPr>
+          </w:p>
+        </w:tc>
+        <w:tc>
+          <w:tcPr>
+            <w:tcW w:w="1410" w:type="dxa"/>
+          </w:tcPr>
+          <w:p>
+            <w:pPr>
+              <w:jc w:val="center"/>
+              <w:rPr>
+                <w:sz w:val="20"/>
+                <w:szCs w:val="20"/>
+              </w:rPr>
+            </w:pPr>
+            <w:r>
+              <w:rPr>
+                <w:sz w:val="20"/>
+                <w:szCs w:val="20"/>
+              </w:rPr>
+              <w:t>Transação</w:t>
+            </w:r>
+            <w:r>
+              <w:rPr>
+                <w:sz w:val="20"/>
+                <w:szCs w:val="20"/>
+              </w:rPr>
+              <w:t>_ID</w:t>
+            </w:r>
+          </w:p>
+        </w:tc>
+        <w:tc>
+          <w:tcPr>
+            <w:tcW w:w="1446" w:type="dxa"/>
+          </w:tcPr>
+          <w:p>
+            <w:pPr>
+              <w:jc w:val="center"/>
+              <w:rPr>
+                <w:sz w:val="20"/>
+                <w:szCs w:val="20"/>
+              </w:rPr>
+            </w:pPr>
+            <w:r>
+              <w:rPr>
+                <w:sz w:val="20"/>
+                <w:szCs w:val="20"/>
+              </w:rPr>
+              <w:t>INT</w:t>
+            </w:r>
+          </w:p>
+        </w:tc>
+        <w:tc>
+          <w:tcPr>
+            <w:tcW w:w="1408" w:type="dxa"/>
+          </w:tcPr>
+          <w:p>
+            <w:pPr>
+              <w:jc w:val="center"/>
+              <w:rPr>
+                <w:sz w:val="20"/>
+                <w:szCs w:val="20"/>
+              </w:rPr>
+            </w:pPr>
+            <w:r>
+              <w:rPr>
+                <w:sz w:val="20"/>
+                <w:szCs w:val="20"/>
+              </w:rPr>
+              <w:t>4</w:t>
+            </w:r>
+          </w:p>
+        </w:tc>
+        <w:tc>
+          <w:tcPr>
+            <w:tcW w:w="1411" w:type="dxa"/>
+          </w:tcPr>
+          <w:p>
+            <w:pPr>
+              <w:jc w:val="center"/>
+              <w:rPr>
+                <w:sz w:val="20"/>
+                <w:szCs w:val="20"/>
+              </w:rPr>
+            </w:pPr>
+            <w:r>
+              <w:rPr>
+                <w:sz w:val="20"/>
+                <w:szCs w:val="20"/>
+              </w:rPr>
+              <w:t>ID d</w:t>
+            </w:r>
+            <w:r>
+              <w:rPr>
+                <w:sz w:val="20"/>
+                <w:szCs w:val="20"/>
+              </w:rPr>
+              <w:t xml:space="preserve">a transação </w:t>
+            </w:r>
+            <w:r>
+              <w:rPr>
+                <w:sz w:val="20"/>
+                <w:szCs w:val="20"/>
+              </w:rPr>
+              <w:t>qu</w:t>
+            </w:r>
+            <w:r>
+              <w:rPr>
+                <w:sz w:val="20"/>
+                <w:szCs w:val="20"/>
+              </w:rPr>
+              <w:t>e pertence</w:t>
+            </w:r>
+            <w:r>
+              <w:rPr>
+                <w:sz w:val="20"/>
+                <w:szCs w:val="20"/>
+              </w:rPr>
+              <w:t xml:space="preserve"> a</w:t>
+            </w:r>
+            <w:r>
+              <w:rPr>
+                <w:sz w:val="20"/>
+                <w:szCs w:val="20"/>
+              </w:rPr>
+              <w:t>o</w:t>
+            </w:r>
+            <w:r>
+              <w:rPr>
+                <w:sz w:val="20"/>
+                <w:szCs w:val="20"/>
+              </w:rPr>
+              <w:t xml:space="preserve"> histórico</w:t>
+            </w:r>
+            <w:r>
+              <w:rPr>
+                <w:sz w:val="20"/>
+                <w:szCs w:val="20"/>
+              </w:rPr>
+              <w:t xml:space="preserve"> de transações</w:t>
+            </w:r>
+          </w:p>
+        </w:tc>
+        <w:tc>
+          <w:tcPr>
+            <w:tcW w:w="1271" w:type="dxa"/>
+          </w:tcPr>
+          <w:p>
+            <w:pPr>
+              <w:jc w:val="center"/>
+              <w:rPr>
+                <w:sz w:val="20"/>
+                <w:szCs w:val="20"/>
+              </w:rPr>
+            </w:pPr>
+            <w:r>
+              <w:rPr>
+                <w:sz w:val="20"/>
+                <w:szCs w:val="20"/>
+              </w:rPr>
+              <w:t>1</w:t>
+            </w:r>
+            <w:r>
+              <w:rPr>
+                <w:sz w:val="20"/>
+                <w:szCs w:val="20"/>
+              </w:rPr>
+              <w:t>90</w:t>
+            </w:r>
+          </w:p>
+        </w:tc>
+      </w:tr>
+    </w:tbl>
+    <w:p>
+      <w:pPr>
+        <w:rPr>
+          <w:sz w:val="28"/>
+          <w:szCs w:val="28"/>
+        </w:rPr>
+      </w:pPr>
+    </w:p>
+    <w:p>
+      <w:pPr>
+        <w:rPr>
+          <w:sz w:val="28"/>
+          <w:szCs w:val="28"/>
+        </w:rPr>
+      </w:pPr>
+      <w:r>
+        <w:rPr>
+          <w:sz w:val="28"/>
+          <w:szCs w:val="28"/>
+        </w:rPr>
+        <w:br w:type="page"/>
+      </w:r>
+    </w:p>
+    <w:tbl>
+      <w:tblPr>
+        <w:tblStyle w:val="TabelacomGrelha"/>
+        <w:tblpPr w:leftFromText="141" w:rightFromText="141" w:vertAnchor="text" w:horzAnchor="margin" w:tblpY="213"/>
+        <w:tblW w:w="0" w:type="auto"/>
+        <w:tblLook w:val="04A0" w:firstRow="1" w:lastRow="0" w:firstColumn="1" w:lastColumn="0" w:noHBand="0" w:noVBand="1"/>
+      </w:tblPr>
+      <w:tblGrid>
+        <w:gridCol w:w="1413"/>
+        <w:gridCol w:w="1410"/>
+        <w:gridCol w:w="1446"/>
+        <w:gridCol w:w="1408"/>
+        <w:gridCol w:w="1411"/>
+        <w:gridCol w:w="1406"/>
+      </w:tblGrid>
+      <w:tr>
+        <w:tc>
+          <w:tcPr>
+            <w:tcW w:w="1413" w:type="dxa"/>
+            <w:shd w:val="clear" w:color="auto" w:fill="8EAADB" w:themeFill="accent1" w:themeFillTint="99"/>
+          </w:tcPr>
+          <w:p>
+            <w:pPr>
+              <w:jc w:val="center"/>
+              <w:rPr>
+                <w:b/>
+                <w:bCs/>
+              </w:rPr>
+            </w:pPr>
+            <w:r>
+              <w:rPr>
+                <w:b/>
+                <w:bCs/>
+              </w:rPr>
               <w:lastRenderedPageBreak/>
               <w:t>ENTIDADE</w:t>
             </w:r>
@@ -6313,7 +5823,7 @@
         </w:tc>
         <w:tc>
           <w:tcPr>
-            <w:tcW w:w="1271" w:type="dxa"/>
+            <w:tcW w:w="1406" w:type="dxa"/>
             <w:shd w:val="clear" w:color="auto" w:fill="8EAADB" w:themeFill="accent1" w:themeFillTint="99"/>
           </w:tcPr>
           <w:p>
@@ -6376,13 +5886,49 @@
                 <w:bCs/>
               </w:rPr>
             </w:pPr>
-            <w:r>
-              <w:rPr>
-                <w:b/>
-                <w:bCs/>
-              </w:rPr>
-              <w:t>HISTÓRICO DE TRANSAÇÕES</w:t>
-            </w:r>
+          </w:p>
+          <w:p>
+            <w:pPr>
+              <w:jc w:val="center"/>
+              <w:rPr>
+                <w:b/>
+                <w:bCs/>
+              </w:rPr>
+            </w:pPr>
+          </w:p>
+          <w:p>
+            <w:pPr>
+              <w:jc w:val="center"/>
+              <w:rPr>
+                <w:b/>
+                <w:bCs/>
+              </w:rPr>
+            </w:pPr>
+          </w:p>
+          <w:p>
+            <w:pPr>
+              <w:jc w:val="center"/>
+              <w:rPr>
+                <w:b/>
+                <w:bCs/>
+              </w:rPr>
+            </w:pPr>
+            <w:r>
+              <w:rPr>
+                <w:b/>
+                <w:bCs/>
+              </w:rPr>
+              <w:t>LEILÃO</w:t>
+            </w:r>
+          </w:p>
+          <w:p>
+            <w:pPr>
+              <w:jc w:val="center"/>
+              <w:rPr>
+                <w:b/>
+                <w:bCs/>
+              </w:rPr>
+            </w:pPr>
           </w:p>
         </w:tc>
         <w:tc>
@@ -6402,7 +5948,7 @@
                 <w:sz w:val="20"/>
                 <w:szCs w:val="20"/>
               </w:rPr>
-              <w:t>Utilizador_ID</w:t>
+              <w:t>ID</w:t>
             </w:r>
           </w:p>
         </w:tc>
@@ -6465,49 +6011,28 @@
                 <w:sz w:val="20"/>
                 <w:szCs w:val="20"/>
               </w:rPr>
-              <w:t xml:space="preserve">ID </w:t>
-            </w:r>
-            <w:r>
-              <w:rPr>
-                <w:sz w:val="20"/>
-                <w:szCs w:val="20"/>
-              </w:rPr>
-              <w:t xml:space="preserve">do utilizador </w:t>
-            </w:r>
-            <w:r>
-              <w:rPr>
-                <w:sz w:val="20"/>
-                <w:szCs w:val="20"/>
-              </w:rPr>
-              <w:t>ao qua</w:t>
-            </w:r>
-            <w:r>
-              <w:rPr>
-                <w:sz w:val="20"/>
-                <w:szCs w:val="20"/>
-              </w:rPr>
-              <w:t>l pertence o histórico</w:t>
-            </w:r>
-          </w:p>
-        </w:tc>
-        <w:tc>
-          <w:tcPr>
-            <w:tcW w:w="1271" w:type="dxa"/>
-          </w:tcPr>
-          <w:p>
-            <w:pPr>
-              <w:jc w:val="center"/>
-              <w:rPr>
-                <w:sz w:val="20"/>
-                <w:szCs w:val="20"/>
-              </w:rPr>
-            </w:pPr>
-            <w:r>
-              <w:rPr>
-                <w:sz w:val="20"/>
-                <w:szCs w:val="20"/>
-              </w:rPr>
-              <w:t>51</w:t>
+              <w:t>ID de um único leilão</w:t>
+            </w:r>
+          </w:p>
+        </w:tc>
+        <w:tc>
+          <w:tcPr>
+            <w:tcW w:w="1406" w:type="dxa"/>
+          </w:tcPr>
+          <w:p>
+            <w:pPr>
+              <w:jc w:val="center"/>
+              <w:rPr>
+                <w:sz w:val="20"/>
+                <w:szCs w:val="20"/>
+              </w:rPr>
+            </w:pPr>
+            <w:r>
+              <w:rPr>
+                <w:sz w:val="20"/>
+                <w:szCs w:val="20"/>
+              </w:rPr>
+              <w:t>1</w:t>
             </w:r>
           </w:p>
         </w:tc>
@@ -6542,14 +6067,7 @@
                 <w:sz w:val="20"/>
                 <w:szCs w:val="20"/>
               </w:rPr>
-              <w:t>Transação</w:t>
-            </w:r>
-            <w:r>
-              <w:rPr>
-                <w:sz w:val="20"/>
-                <w:szCs w:val="20"/>
-              </w:rPr>
-              <w:t>_ID</w:t>
+              <w:t>Descrição</w:t>
             </w:r>
           </w:p>
         </w:tc>
@@ -6570,6 +6088,125 @@
                 <w:sz w:val="20"/>
                 <w:szCs w:val="20"/>
               </w:rPr>
+              <w:t>VARCHAR(280)</w:t>
+            </w:r>
+          </w:p>
+        </w:tc>
+        <w:tc>
+          <w:tcPr>
+            <w:tcW w:w="1408" w:type="dxa"/>
+          </w:tcPr>
+          <w:p>
+            <w:pPr>
+              <w:jc w:val="center"/>
+              <w:rPr>
+                <w:sz w:val="20"/>
+                <w:szCs w:val="20"/>
+              </w:rPr>
+            </w:pPr>
+            <w:r>
+              <w:rPr>
+                <w:sz w:val="20"/>
+                <w:szCs w:val="20"/>
+              </w:rPr>
+              <w:t>282</w:t>
+            </w:r>
+          </w:p>
+        </w:tc>
+        <w:tc>
+          <w:tcPr>
+            <w:tcW w:w="1411" w:type="dxa"/>
+          </w:tcPr>
+          <w:p>
+            <w:pPr>
+              <w:jc w:val="center"/>
+              <w:rPr>
+                <w:sz w:val="20"/>
+                <w:szCs w:val="20"/>
+              </w:rPr>
+            </w:pPr>
+            <w:r>
+              <w:rPr>
+                <w:sz w:val="20"/>
+                <w:szCs w:val="20"/>
+              </w:rPr>
+              <w:t>Descrição de um leilão</w:t>
+            </w:r>
+          </w:p>
+        </w:tc>
+        <w:tc>
+          <w:tcPr>
+            <w:tcW w:w="1406" w:type="dxa"/>
+          </w:tcPr>
+          <w:p>
+            <w:pPr>
+              <w:jc w:val="center"/>
+              <w:rPr>
+                <w:sz w:val="20"/>
+                <w:szCs w:val="20"/>
+              </w:rPr>
+            </w:pPr>
+            <w:r>
+              <w:rPr>
+                <w:sz w:val="20"/>
+                <w:szCs w:val="20"/>
+              </w:rPr>
+              <w:t>Leilão com dois artigos em boa condição</w:t>
+            </w:r>
+          </w:p>
+        </w:tc>
+      </w:tr>
+      <w:tr>
+        <w:tc>
+          <w:tcPr>
+            <w:tcW w:w="1413" w:type="dxa"/>
+            <w:vMerge/>
+            <w:shd w:val="clear" w:color="auto" w:fill="8EAADB" w:themeFill="accent1" w:themeFillTint="99"/>
+          </w:tcPr>
+          <w:p>
+            <w:pPr>
+              <w:jc w:val="center"/>
+            </w:pPr>
+          </w:p>
+        </w:tc>
+        <w:tc>
+          <w:tcPr>
+            <w:tcW w:w="1410" w:type="dxa"/>
+          </w:tcPr>
+          <w:p>
+            <w:pPr>
+              <w:jc w:val="center"/>
+              <w:rPr>
+                <w:sz w:val="20"/>
+                <w:szCs w:val="20"/>
+              </w:rPr>
+            </w:pPr>
+            <w:r>
+              <w:rPr>
+                <w:sz w:val="20"/>
+                <w:szCs w:val="20"/>
+              </w:rPr>
+              <w:t>Duração</w:t>
+            </w:r>
+          </w:p>
+        </w:tc>
+        <w:tc>
+          <w:tcPr>
+            <w:tcW w:w="1446" w:type="dxa"/>
+          </w:tcPr>
+          <w:p>
+            <w:pPr>
+              <w:jc w:val="center"/>
+              <w:rPr>
+                <w:sz w:val="20"/>
+                <w:szCs w:val="20"/>
+              </w:rPr>
+            </w:pPr>
+            <w:r>
+              <w:rPr>
+                <w:sz w:val="20"/>
+                <w:szCs w:val="20"/>
+              </w:rPr>
               <w:t>INT</w:t>
             </w:r>
           </w:p>
@@ -6612,89 +6249,768 @@
                 <w:sz w:val="20"/>
                 <w:szCs w:val="20"/>
               </w:rPr>
-              <w:t>ID d</w:t>
-            </w:r>
-            <w:r>
-              <w:rPr>
-                <w:sz w:val="20"/>
-                <w:szCs w:val="20"/>
-              </w:rPr>
-              <w:t xml:space="preserve">a transação </w:t>
-            </w:r>
-            <w:r>
-              <w:rPr>
-                <w:sz w:val="20"/>
-                <w:szCs w:val="20"/>
-              </w:rPr>
-              <w:t>qu</w:t>
-            </w:r>
-            <w:r>
-              <w:rPr>
-                <w:sz w:val="20"/>
-                <w:szCs w:val="20"/>
-              </w:rPr>
-              <w:t>e pertence</w:t>
-            </w:r>
-            <w:r>
-              <w:rPr>
-                <w:sz w:val="20"/>
-                <w:szCs w:val="20"/>
-              </w:rPr>
-              <w:t xml:space="preserve"> a</w:t>
-            </w:r>
-            <w:r>
-              <w:rPr>
-                <w:sz w:val="20"/>
-                <w:szCs w:val="20"/>
-              </w:rPr>
-              <w:t>o</w:t>
-            </w:r>
-            <w:r>
-              <w:rPr>
-                <w:sz w:val="20"/>
-                <w:szCs w:val="20"/>
-              </w:rPr>
-              <w:t xml:space="preserve"> histórico</w:t>
-            </w:r>
-            <w:r>
-              <w:rPr>
-                <w:sz w:val="20"/>
-                <w:szCs w:val="20"/>
-              </w:rPr>
-              <w:t xml:space="preserve"> de transações</w:t>
-            </w:r>
-          </w:p>
-        </w:tc>
-        <w:tc>
-          <w:tcPr>
-            <w:tcW w:w="1271" w:type="dxa"/>
-          </w:tcPr>
-          <w:p>
-            <w:pPr>
-              <w:jc w:val="center"/>
-              <w:rPr>
-                <w:sz w:val="20"/>
-                <w:szCs w:val="20"/>
-              </w:rPr>
-            </w:pPr>
-            <w:r>
-              <w:rPr>
-                <w:sz w:val="20"/>
-                <w:szCs w:val="20"/>
-              </w:rPr>
-              <w:t>1</w:t>
-            </w:r>
-            <w:r>
-              <w:rPr>
-                <w:sz w:val="20"/>
-                <w:szCs w:val="20"/>
-              </w:rPr>
-              <w:t>90</w:t>
+              <w:t>Duração restante de um leilão</w:t>
+            </w:r>
+          </w:p>
+        </w:tc>
+        <w:tc>
+          <w:tcPr>
+            <w:tcW w:w="1406" w:type="dxa"/>
+          </w:tcPr>
+          <w:p>
+            <w:pPr>
+              <w:jc w:val="center"/>
+              <w:rPr>
+                <w:sz w:val="20"/>
+                <w:szCs w:val="20"/>
+              </w:rPr>
+            </w:pPr>
+            <w:r>
+              <w:rPr>
+                <w:sz w:val="20"/>
+                <w:szCs w:val="20"/>
+              </w:rPr>
+              <w:t>5</w:t>
+            </w:r>
+          </w:p>
+        </w:tc>
+      </w:tr>
+      <w:tr>
+        <w:tc>
+          <w:tcPr>
+            <w:tcW w:w="1413" w:type="dxa"/>
+            <w:vMerge/>
+            <w:shd w:val="clear" w:color="auto" w:fill="8EAADB" w:themeFill="accent1" w:themeFillTint="99"/>
+          </w:tcPr>
+          <w:p>
+            <w:pPr>
+              <w:jc w:val="center"/>
+            </w:pPr>
+          </w:p>
+        </w:tc>
+        <w:tc>
+          <w:tcPr>
+            <w:tcW w:w="1410" w:type="dxa"/>
+          </w:tcPr>
+          <w:p>
+            <w:pPr>
+              <w:jc w:val="center"/>
+              <w:rPr>
+                <w:sz w:val="20"/>
+                <w:szCs w:val="20"/>
+              </w:rPr>
+            </w:pPr>
+            <w:r>
+              <w:rPr>
+                <w:sz w:val="20"/>
+                <w:szCs w:val="20"/>
+              </w:rPr>
+              <w:t>Data e Hora de Início</w:t>
+            </w:r>
+          </w:p>
+        </w:tc>
+        <w:tc>
+          <w:tcPr>
+            <w:tcW w:w="1446" w:type="dxa"/>
+          </w:tcPr>
+          <w:p>
+            <w:pPr>
+              <w:jc w:val="center"/>
+              <w:rPr>
+                <w:sz w:val="20"/>
+                <w:szCs w:val="20"/>
+              </w:rPr>
+            </w:pPr>
+            <w:r>
+              <w:rPr>
+                <w:sz w:val="20"/>
+                <w:szCs w:val="20"/>
+              </w:rPr>
+              <w:t>DATETIME</w:t>
+            </w:r>
+          </w:p>
+        </w:tc>
+        <w:tc>
+          <w:tcPr>
+            <w:tcW w:w="1408" w:type="dxa"/>
+          </w:tcPr>
+          <w:p>
+            <w:pPr>
+              <w:jc w:val="center"/>
+              <w:rPr>
+                <w:sz w:val="20"/>
+                <w:szCs w:val="20"/>
+              </w:rPr>
+            </w:pPr>
+            <w:r>
+              <w:rPr>
+                <w:sz w:val="20"/>
+                <w:szCs w:val="20"/>
+              </w:rPr>
+              <w:t>8</w:t>
+            </w:r>
+          </w:p>
+        </w:tc>
+        <w:tc>
+          <w:tcPr>
+            <w:tcW w:w="1411" w:type="dxa"/>
+          </w:tcPr>
+          <w:p>
+            <w:pPr>
+              <w:jc w:val="center"/>
+              <w:rPr>
+                <w:sz w:val="20"/>
+                <w:szCs w:val="20"/>
+              </w:rPr>
+            </w:pPr>
+            <w:r>
+              <w:rPr>
+                <w:sz w:val="20"/>
+                <w:szCs w:val="20"/>
+              </w:rPr>
+              <w:t>Data e Hora de Início do leilão</w:t>
+            </w:r>
+          </w:p>
+        </w:tc>
+        <w:tc>
+          <w:tcPr>
+            <w:tcW w:w="1406" w:type="dxa"/>
+          </w:tcPr>
+          <w:p>
+            <w:pPr>
+              <w:jc w:val="center"/>
+              <w:rPr>
+                <w:sz w:val="20"/>
+                <w:szCs w:val="20"/>
+              </w:rPr>
+            </w:pPr>
+            <w:r>
+              <w:rPr>
+                <w:sz w:val="20"/>
+                <w:szCs w:val="20"/>
+              </w:rPr>
+              <w:t>08/07/2010</w:t>
+            </w:r>
+          </w:p>
+          <w:p>
+            <w:pPr>
+              <w:jc w:val="center"/>
+              <w:rPr>
+                <w:sz w:val="20"/>
+                <w:szCs w:val="20"/>
+              </w:rPr>
+            </w:pPr>
+            <w:r>
+              <w:rPr>
+                <w:sz w:val="20"/>
+                <w:szCs w:val="20"/>
+              </w:rPr>
+              <w:t>12:34:55</w:t>
+            </w:r>
+          </w:p>
+        </w:tc>
+      </w:tr>
+      <w:tr>
+        <w:tc>
+          <w:tcPr>
+            <w:tcW w:w="1413" w:type="dxa"/>
+            <w:vMerge/>
+            <w:shd w:val="clear" w:color="auto" w:fill="8EAADB" w:themeFill="accent1" w:themeFillTint="99"/>
+          </w:tcPr>
+          <w:p>
+            <w:pPr>
+              <w:jc w:val="center"/>
+            </w:pPr>
+          </w:p>
+        </w:tc>
+        <w:tc>
+          <w:tcPr>
+            <w:tcW w:w="1410" w:type="dxa"/>
+          </w:tcPr>
+          <w:p>
+            <w:pPr>
+              <w:jc w:val="center"/>
+              <w:rPr>
+                <w:sz w:val="20"/>
+                <w:szCs w:val="20"/>
+              </w:rPr>
+            </w:pPr>
+            <w:r>
+              <w:rPr>
+                <w:sz w:val="20"/>
+                <w:szCs w:val="20"/>
+              </w:rPr>
+              <w:t>Preço Mínimo</w:t>
+            </w:r>
+          </w:p>
+        </w:tc>
+        <w:tc>
+          <w:tcPr>
+            <w:tcW w:w="1446" w:type="dxa"/>
+          </w:tcPr>
+          <w:p>
+            <w:pPr>
+              <w:jc w:val="center"/>
+              <w:rPr>
+                <w:sz w:val="20"/>
+                <w:szCs w:val="20"/>
+              </w:rPr>
+            </w:pPr>
+            <w:r>
+              <w:rPr>
+                <w:sz w:val="20"/>
+                <w:szCs w:val="20"/>
+              </w:rPr>
+              <w:t>DECIMAL(9,2)</w:t>
+            </w:r>
+          </w:p>
+        </w:tc>
+        <w:tc>
+          <w:tcPr>
+            <w:tcW w:w="1408" w:type="dxa"/>
+          </w:tcPr>
+          <w:p>
+            <w:pPr>
+              <w:jc w:val="center"/>
+              <w:rPr>
+                <w:sz w:val="20"/>
+                <w:szCs w:val="20"/>
+              </w:rPr>
+            </w:pPr>
+            <w:r>
+              <w:rPr>
+                <w:sz w:val="20"/>
+                <w:szCs w:val="20"/>
+              </w:rPr>
+              <w:t>5</w:t>
+            </w:r>
+          </w:p>
+        </w:tc>
+        <w:tc>
+          <w:tcPr>
+            <w:tcW w:w="1411" w:type="dxa"/>
+          </w:tcPr>
+          <w:p>
+            <w:pPr>
+              <w:jc w:val="center"/>
+              <w:rPr>
+                <w:sz w:val="20"/>
+                <w:szCs w:val="20"/>
+              </w:rPr>
+            </w:pPr>
+            <w:r>
+              <w:rPr>
+                <w:sz w:val="20"/>
+                <w:szCs w:val="20"/>
+              </w:rPr>
+              <w:t>Preço Inicial do leilão</w:t>
+            </w:r>
+          </w:p>
+        </w:tc>
+        <w:tc>
+          <w:tcPr>
+            <w:tcW w:w="1406" w:type="dxa"/>
+          </w:tcPr>
+          <w:p>
+            <w:pPr>
+              <w:jc w:val="center"/>
+              <w:rPr>
+                <w:sz w:val="20"/>
+                <w:szCs w:val="20"/>
+              </w:rPr>
+            </w:pPr>
+            <w:r>
+              <w:rPr>
+                <w:sz w:val="20"/>
+                <w:szCs w:val="20"/>
+              </w:rPr>
+              <w:t>100.50</w:t>
+            </w:r>
+          </w:p>
+        </w:tc>
+      </w:tr>
+      <w:tr>
+        <w:tc>
+          <w:tcPr>
+            <w:tcW w:w="1413" w:type="dxa"/>
+            <w:vMerge/>
+            <w:tcBorders>
+              <w:bottom w:val="nil"/>
+            </w:tcBorders>
+            <w:shd w:val="clear" w:color="auto" w:fill="8EAADB" w:themeFill="accent1" w:themeFillTint="99"/>
+          </w:tcPr>
+          <w:p>
+            <w:pPr>
+              <w:jc w:val="center"/>
+            </w:pPr>
+          </w:p>
+        </w:tc>
+        <w:tc>
+          <w:tcPr>
+            <w:tcW w:w="1410" w:type="dxa"/>
+          </w:tcPr>
+          <w:p>
+            <w:pPr>
+              <w:jc w:val="center"/>
+              <w:rPr>
+                <w:sz w:val="20"/>
+                <w:szCs w:val="20"/>
+              </w:rPr>
+            </w:pPr>
+            <w:r>
+              <w:rPr>
+                <w:sz w:val="20"/>
+                <w:szCs w:val="20"/>
+              </w:rPr>
+              <w:t>Preço de Reserva</w:t>
+            </w:r>
+          </w:p>
+        </w:tc>
+        <w:tc>
+          <w:tcPr>
+            <w:tcW w:w="1446" w:type="dxa"/>
+          </w:tcPr>
+          <w:p>
+            <w:pPr>
+              <w:jc w:val="center"/>
+              <w:rPr>
+                <w:sz w:val="20"/>
+                <w:szCs w:val="20"/>
+              </w:rPr>
+            </w:pPr>
+            <w:r>
+              <w:rPr>
+                <w:sz w:val="20"/>
+                <w:szCs w:val="20"/>
+              </w:rPr>
+              <w:t>DECIMAL(9,2)</w:t>
+            </w:r>
+          </w:p>
+        </w:tc>
+        <w:tc>
+          <w:tcPr>
+            <w:tcW w:w="1408" w:type="dxa"/>
+          </w:tcPr>
+          <w:p>
+            <w:pPr>
+              <w:jc w:val="center"/>
+              <w:rPr>
+                <w:sz w:val="20"/>
+                <w:szCs w:val="20"/>
+              </w:rPr>
+            </w:pPr>
+            <w:r>
+              <w:rPr>
+                <w:sz w:val="20"/>
+                <w:szCs w:val="20"/>
+              </w:rPr>
+              <w:t>5</w:t>
+            </w:r>
+          </w:p>
+        </w:tc>
+        <w:tc>
+          <w:tcPr>
+            <w:tcW w:w="1411" w:type="dxa"/>
+          </w:tcPr>
+          <w:p>
+            <w:pPr>
+              <w:jc w:val="center"/>
+              <w:rPr>
+                <w:sz w:val="20"/>
+                <w:szCs w:val="20"/>
+              </w:rPr>
+            </w:pPr>
+            <w:r>
+              <w:rPr>
+                <w:sz w:val="20"/>
+                <w:szCs w:val="20"/>
+              </w:rPr>
+              <w:t>Preço mínimo pedido pelo utilizador</w:t>
+            </w:r>
+          </w:p>
+        </w:tc>
+        <w:tc>
+          <w:tcPr>
+            <w:tcW w:w="1406" w:type="dxa"/>
+          </w:tcPr>
+          <w:p>
+            <w:pPr>
+              <w:jc w:val="center"/>
+              <w:rPr>
+                <w:sz w:val="20"/>
+                <w:szCs w:val="20"/>
+              </w:rPr>
+            </w:pPr>
+            <w:r>
+              <w:rPr>
+                <w:sz w:val="20"/>
+                <w:szCs w:val="20"/>
+              </w:rPr>
+              <w:t>2001.23</w:t>
+            </w:r>
+          </w:p>
+        </w:tc>
+      </w:tr>
+      <w:tr>
+        <w:tc>
+          <w:tcPr>
+            <w:tcW w:w="1413" w:type="dxa"/>
+            <w:tcBorders>
+              <w:top w:val="nil"/>
+              <w:bottom w:val="nil"/>
+            </w:tcBorders>
+            <w:shd w:val="clear" w:color="auto" w:fill="8EAADB" w:themeFill="accent1" w:themeFillTint="99"/>
+          </w:tcPr>
+          <w:p>
+            <w:pPr>
+              <w:jc w:val="center"/>
+            </w:pPr>
+          </w:p>
+        </w:tc>
+        <w:tc>
+          <w:tcPr>
+            <w:tcW w:w="1410" w:type="dxa"/>
+          </w:tcPr>
+          <w:p>
+            <w:pPr>
+              <w:jc w:val="center"/>
+              <w:rPr>
+                <w:sz w:val="20"/>
+                <w:szCs w:val="20"/>
+              </w:rPr>
+            </w:pPr>
+            <w:r>
+              <w:rPr>
+                <w:sz w:val="20"/>
+                <w:szCs w:val="20"/>
+              </w:rPr>
+              <w:t>Id_Criador</w:t>
+            </w:r>
+          </w:p>
+        </w:tc>
+        <w:tc>
+          <w:tcPr>
+            <w:tcW w:w="1446" w:type="dxa"/>
+          </w:tcPr>
+          <w:p>
+            <w:pPr>
+              <w:jc w:val="center"/>
+              <w:rPr>
+                <w:sz w:val="20"/>
+                <w:szCs w:val="20"/>
+              </w:rPr>
+            </w:pPr>
+            <w:r>
+              <w:rPr>
+                <w:sz w:val="20"/>
+                <w:szCs w:val="20"/>
+              </w:rPr>
+              <w:t>INT</w:t>
+            </w:r>
+          </w:p>
+        </w:tc>
+        <w:tc>
+          <w:tcPr>
+            <w:tcW w:w="1408" w:type="dxa"/>
+          </w:tcPr>
+          <w:p>
+            <w:pPr>
+              <w:jc w:val="center"/>
+              <w:rPr>
+                <w:sz w:val="20"/>
+                <w:szCs w:val="20"/>
+              </w:rPr>
+            </w:pPr>
+            <w:r>
+              <w:rPr>
+                <w:sz w:val="20"/>
+                <w:szCs w:val="20"/>
+              </w:rPr>
+              <w:t>4</w:t>
+            </w:r>
+          </w:p>
+        </w:tc>
+        <w:tc>
+          <w:tcPr>
+            <w:tcW w:w="1411" w:type="dxa"/>
+          </w:tcPr>
+          <w:p>
+            <w:pPr>
+              <w:jc w:val="center"/>
+              <w:rPr>
+                <w:sz w:val="20"/>
+                <w:szCs w:val="20"/>
+              </w:rPr>
+            </w:pPr>
+            <w:r>
+              <w:rPr>
+                <w:sz w:val="20"/>
+                <w:szCs w:val="20"/>
+              </w:rPr>
+              <w:t>ID do criador do leilão</w:t>
+            </w:r>
+          </w:p>
+        </w:tc>
+        <w:tc>
+          <w:tcPr>
+            <w:tcW w:w="1406" w:type="dxa"/>
+          </w:tcPr>
+          <w:p>
+            <w:pPr>
+              <w:jc w:val="center"/>
+              <w:rPr>
+                <w:sz w:val="20"/>
+                <w:szCs w:val="20"/>
+              </w:rPr>
+            </w:pPr>
+            <w:r>
+              <w:rPr>
+                <w:sz w:val="20"/>
+                <w:szCs w:val="20"/>
+              </w:rPr>
+              <w:t>231</w:t>
+            </w:r>
+          </w:p>
+        </w:tc>
+      </w:tr>
+      <w:tr>
+        <w:tc>
+          <w:tcPr>
+            <w:tcW w:w="1413" w:type="dxa"/>
+            <w:tcBorders>
+              <w:top w:val="nil"/>
+              <w:bottom w:val="single" w:sz="4" w:space="0" w:color="auto"/>
+            </w:tcBorders>
+            <w:shd w:val="clear" w:color="auto" w:fill="8EAADB" w:themeFill="accent1" w:themeFillTint="99"/>
+          </w:tcPr>
+          <w:p>
+            <w:pPr>
+              <w:jc w:val="center"/>
+            </w:pPr>
+          </w:p>
+        </w:tc>
+        <w:tc>
+          <w:tcPr>
+            <w:tcW w:w="1410" w:type="dxa"/>
+          </w:tcPr>
+          <w:p>
+            <w:pPr>
+              <w:jc w:val="center"/>
+              <w:rPr>
+                <w:sz w:val="20"/>
+                <w:szCs w:val="20"/>
+              </w:rPr>
+            </w:pPr>
+            <w:r>
+              <w:rPr>
+                <w:sz w:val="20"/>
+                <w:szCs w:val="20"/>
+              </w:rPr>
+              <w:t>Id_LanceAtual</w:t>
+            </w:r>
+          </w:p>
+        </w:tc>
+        <w:tc>
+          <w:tcPr>
+            <w:tcW w:w="1446" w:type="dxa"/>
+          </w:tcPr>
+          <w:p>
+            <w:pPr>
+              <w:jc w:val="center"/>
+              <w:rPr>
+                <w:sz w:val="20"/>
+                <w:szCs w:val="20"/>
+              </w:rPr>
+            </w:pPr>
+            <w:r>
+              <w:rPr>
+                <w:sz w:val="20"/>
+                <w:szCs w:val="20"/>
+              </w:rPr>
+              <w:t>INT</w:t>
+            </w:r>
+          </w:p>
+        </w:tc>
+        <w:tc>
+          <w:tcPr>
+            <w:tcW w:w="1408" w:type="dxa"/>
+          </w:tcPr>
+          <w:p>
+            <w:pPr>
+              <w:jc w:val="center"/>
+              <w:rPr>
+                <w:sz w:val="20"/>
+                <w:szCs w:val="20"/>
+              </w:rPr>
+            </w:pPr>
+            <w:r>
+              <w:rPr>
+                <w:sz w:val="20"/>
+                <w:szCs w:val="20"/>
+              </w:rPr>
+              <w:t>4</w:t>
+            </w:r>
+          </w:p>
+        </w:tc>
+        <w:tc>
+          <w:tcPr>
+            <w:tcW w:w="1411" w:type="dxa"/>
+          </w:tcPr>
+          <w:p>
+            <w:pPr>
+              <w:jc w:val="center"/>
+              <w:rPr>
+                <w:sz w:val="20"/>
+                <w:szCs w:val="20"/>
+              </w:rPr>
+            </w:pPr>
+            <w:r>
+              <w:rPr>
+                <w:sz w:val="20"/>
+                <w:szCs w:val="20"/>
+              </w:rPr>
+              <w:t>ID do lance atual</w:t>
+            </w:r>
+          </w:p>
+        </w:tc>
+        <w:tc>
+          <w:tcPr>
+            <w:tcW w:w="1406" w:type="dxa"/>
+          </w:tcPr>
+          <w:p>
+            <w:pPr>
+              <w:jc w:val="center"/>
+              <w:rPr>
+                <w:sz w:val="20"/>
+                <w:szCs w:val="20"/>
+              </w:rPr>
+            </w:pPr>
+            <w:r>
+              <w:rPr>
+                <w:sz w:val="20"/>
+                <w:szCs w:val="20"/>
+              </w:rPr>
+              <w:t>253</w:t>
             </w:r>
           </w:p>
         </w:tc>
       </w:tr>
     </w:tbl>
+    <w:p>
+      <w:pPr>
+        <w:rPr>
+          <w:sz w:val="28"/>
+          <w:szCs w:val="28"/>
+        </w:rPr>
+      </w:pPr>
+    </w:p>
+    <w:p>
+      <w:pPr>
+        <w:rPr>
+          <w:sz w:val="28"/>
+          <w:szCs w:val="28"/>
+        </w:rPr>
+      </w:pPr>
+      <w:r>
+        <w:rPr>
+          <w:sz w:val="28"/>
+          <w:szCs w:val="28"/>
+        </w:rPr>
+        <w:br w:type="page"/>
+      </w:r>
+    </w:p>
+    <w:p>
+      <w:pPr>
+        <w:rPr>
+          <w:sz w:val="28"/>
+          <w:szCs w:val="28"/>
+        </w:rPr>
+      </w:pPr>
+    </w:p>
+    <w:p>
+      <w:pPr>
+        <w:rPr>
+          <w:sz w:val="28"/>
+          <w:szCs w:val="28"/>
+        </w:rPr>
+      </w:pPr>
+      <w:r>
+        <w:rPr>
+          <w:sz w:val="28"/>
+          <w:szCs w:val="28"/>
+        </w:rPr>
+        <w:br w:type="page"/>
+      </w:r>
+    </w:p>
+    <w:p>
+      <w:pPr>
+        <w:rPr>
+          <w:sz w:val="28"/>
+          <w:szCs w:val="28"/>
+        </w:rPr>
+      </w:pPr>
+    </w:p>
+    <w:p>
+      <w:pPr>
+        <w:rPr>
+          <w:sz w:val="28"/>
+          <w:szCs w:val="28"/>
+        </w:rPr>
+      </w:pPr>
+      <w:r>
+        <w:rPr>
+          <w:sz w:val="28"/>
+          <w:szCs w:val="28"/>
+        </w:rPr>
+        <w:br w:type="page"/>
+      </w:r>
+    </w:p>
+    <w:p>
+      <w:pPr>
+        <w:rPr>
+          <w:sz w:val="28"/>
+          <w:szCs w:val="28"/>
+        </w:rPr>
+      </w:pPr>
+    </w:p>
+    <w:p>
+      <w:pPr>
+        <w:rPr>
+          <w:sz w:val="28"/>
+          <w:szCs w:val="28"/>
+        </w:rPr>
+      </w:pPr>
+      <w:r>
+        <w:rPr>
+          <w:sz w:val="28"/>
+          <w:szCs w:val="28"/>
+        </w:rPr>
+        <w:br w:type="page"/>
+      </w:r>
+    </w:p>
+    <w:p>
+      <w:pPr>
+        <w:rPr>
+          <w:sz w:val="28"/>
+          <w:szCs w:val="28"/>
+        </w:rPr>
+      </w:pPr>
+    </w:p>
+    <w:p>
+      <w:pPr>
+        <w:rPr>
+          <w:sz w:val="28"/>
+          <w:szCs w:val="28"/>
+        </w:rPr>
+      </w:pPr>
+      <w:r>
+        <w:rPr>
+          <w:sz w:val="28"/>
+          <w:szCs w:val="28"/>
+        </w:rPr>
+        <w:br w:type="page"/>
+      </w:r>
+    </w:p>
     <w:p>
       <w:pPr>
         <w:rPr>

</xml_diff>